<commit_message>
Add docker to CM document
</commit_message>
<xml_diff>
--- a/docs/cm/brewday-cm.docx
+++ b/docs/cm/brewday-cm.docx
@@ -57,19 +57,11 @@
           <w:rFonts w:ascii="Arial" w:hAnsi="Arial" w:cs="Arial"/>
         </w:rPr>
       </w:pPr>
-      <w:proofErr w:type="spellStart"/>
       <w:r>
         <w:rPr>
           <w:rFonts w:ascii="Arial" w:hAnsi="Arial" w:cs="Arial"/>
         </w:rPr>
-        <w:t>Brew</w:t>
-      </w:r>
-      <w:proofErr w:type="spellEnd"/>
-      <w:r>
-        <w:rPr>
-          <w:rFonts w:ascii="Arial" w:hAnsi="Arial" w:cs="Arial"/>
-        </w:rPr>
-        <w:t xml:space="preserve"> Day!</w:t>
+        <w:t>Brew Day!</w:t>
       </w:r>
     </w:p>
     <w:p>
@@ -1544,28 +1536,12 @@
                 <w:rFonts w:ascii="Times New Roman" w:hAnsi="Times New Roman"/>
               </w:rPr>
             </w:pPr>
-            <w:proofErr w:type="spellStart"/>
-            <w:r>
-              <w:rPr>
-                <w:rFonts w:ascii="Times New Roman" w:hAnsi="Times New Roman"/>
-              </w:rPr>
-              <w:t>Client</w:t>
-            </w:r>
-            <w:proofErr w:type="spellEnd"/>
-            <w:r>
-              <w:rPr>
-                <w:rFonts w:ascii="Times New Roman" w:hAnsi="Times New Roman"/>
-              </w:rPr>
-              <w:t xml:space="preserve"> </w:t>
-            </w:r>
-            <w:proofErr w:type="spellStart"/>
-            <w:r>
-              <w:rPr>
-                <w:rFonts w:ascii="Times New Roman" w:hAnsi="Times New Roman"/>
-              </w:rPr>
-              <w:t>Git</w:t>
-            </w:r>
-            <w:proofErr w:type="spellEnd"/>
+            <w:r>
+              <w:rPr>
+                <w:rFonts w:ascii="Times New Roman" w:hAnsi="Times New Roman"/>
+              </w:rPr>
+              <w:t>Client Git</w:t>
+            </w:r>
           </w:p>
         </w:tc>
         <w:tc>
@@ -1610,21 +1586,7 @@
               <w:rPr>
                 <w:rFonts w:ascii="Times New Roman" w:hAnsi="Times New Roman"/>
               </w:rPr>
-              <w:t xml:space="preserve">Cliente </w:t>
-            </w:r>
-            <w:proofErr w:type="spellStart"/>
-            <w:r>
-              <w:rPr>
-                <w:rFonts w:ascii="Times New Roman" w:hAnsi="Times New Roman"/>
-              </w:rPr>
-              <w:t>Git</w:t>
-            </w:r>
-            <w:proofErr w:type="spellEnd"/>
-            <w:r>
-              <w:rPr>
-                <w:rFonts w:ascii="Times New Roman" w:hAnsi="Times New Roman"/>
-              </w:rPr>
-              <w:t xml:space="preserve"> para </w:t>
+              <w:t xml:space="preserve">Cliente Git para </w:t>
             </w:r>
             <w:r>
               <w:rPr>
@@ -1651,14 +1613,12 @@
                 <w:rFonts w:ascii="Times New Roman" w:hAnsi="Times New Roman"/>
               </w:rPr>
             </w:pPr>
-            <w:proofErr w:type="spellStart"/>
             <w:r>
               <w:rPr>
                 <w:rFonts w:ascii="Times New Roman" w:hAnsi="Times New Roman"/>
               </w:rPr>
               <w:t>Bugzilla</w:t>
             </w:r>
-            <w:proofErr w:type="spellEnd"/>
           </w:p>
         </w:tc>
         <w:tc>
@@ -1712,14 +1672,12 @@
                 <w:rFonts w:ascii="Times New Roman" w:hAnsi="Times New Roman"/>
               </w:rPr>
             </w:pPr>
-            <w:proofErr w:type="spellStart"/>
             <w:r>
               <w:rPr>
                 <w:rFonts w:ascii="Times New Roman" w:hAnsi="Times New Roman"/>
               </w:rPr>
               <w:t>PyCharm</w:t>
             </w:r>
-            <w:proofErr w:type="spellEnd"/>
           </w:p>
         </w:tc>
         <w:tc>
@@ -1780,19 +1738,11 @@
                 <w:rFonts w:ascii="Times New Roman" w:hAnsi="Times New Roman"/>
               </w:rPr>
             </w:pPr>
-            <w:proofErr w:type="spellStart"/>
-            <w:r>
-              <w:rPr>
-                <w:rFonts w:ascii="Times New Roman" w:hAnsi="Times New Roman"/>
-              </w:rPr>
-              <w:t>PgAdmin</w:t>
-            </w:r>
-            <w:proofErr w:type="spellEnd"/>
-            <w:r>
-              <w:rPr>
-                <w:rFonts w:ascii="Times New Roman" w:hAnsi="Times New Roman"/>
-              </w:rPr>
-              <w:t xml:space="preserve"> 4</w:t>
+            <w:r>
+              <w:rPr>
+                <w:rFonts w:ascii="Times New Roman" w:hAnsi="Times New Roman"/>
+              </w:rPr>
+              <w:t>PgAdmin 4</w:t>
             </w:r>
           </w:p>
         </w:tc>
@@ -1828,33 +1778,11 @@
                 <w:rFonts w:ascii="Times New Roman" w:hAnsi="Times New Roman"/>
               </w:rPr>
             </w:pPr>
-            <w:proofErr w:type="spellStart"/>
-            <w:r>
-              <w:rPr>
-                <w:rFonts w:ascii="Times New Roman" w:hAnsi="Times New Roman"/>
-              </w:rPr>
-              <w:t>Client</w:t>
-            </w:r>
-            <w:proofErr w:type="spellEnd"/>
-            <w:r>
-              <w:rPr>
-                <w:rFonts w:ascii="Times New Roman" w:hAnsi="Times New Roman"/>
-              </w:rPr>
-              <w:t xml:space="preserve"> </w:t>
-            </w:r>
-            <w:proofErr w:type="spellStart"/>
-            <w:r>
-              <w:rPr>
-                <w:rFonts w:ascii="Times New Roman" w:hAnsi="Times New Roman"/>
-              </w:rPr>
-              <w:t>PostgreSQL</w:t>
-            </w:r>
-            <w:proofErr w:type="spellEnd"/>
-            <w:r>
-              <w:rPr>
-                <w:rFonts w:ascii="Times New Roman" w:hAnsi="Times New Roman"/>
-              </w:rPr>
-              <w:t xml:space="preserve"> para acesso ao Banco de Dados</w:t>
+            <w:r>
+              <w:rPr>
+                <w:rFonts w:ascii="Times New Roman" w:hAnsi="Times New Roman"/>
+              </w:rPr>
+              <w:t>Client PostgreSQL para acesso ao Banco de Dados</w:t>
             </w:r>
           </w:p>
         </w:tc>
@@ -1876,14 +1804,12 @@
                 <w:rFonts w:ascii="Times New Roman" w:hAnsi="Times New Roman"/>
               </w:rPr>
             </w:pPr>
-            <w:proofErr w:type="spellStart"/>
             <w:r>
               <w:rPr>
                 <w:rFonts w:ascii="Times New Roman" w:hAnsi="Times New Roman"/>
               </w:rPr>
               <w:t>MacOS</w:t>
             </w:r>
-            <w:proofErr w:type="spellEnd"/>
           </w:p>
         </w:tc>
         <w:tc>
@@ -1898,14 +1824,12 @@
                 <w:rFonts w:ascii="Times New Roman" w:hAnsi="Times New Roman"/>
               </w:rPr>
             </w:pPr>
-            <w:proofErr w:type="spellStart"/>
             <w:r>
               <w:rPr>
                 <w:rFonts w:ascii="Times New Roman" w:hAnsi="Times New Roman"/>
               </w:rPr>
               <w:t>Sierra</w:t>
             </w:r>
-            <w:proofErr w:type="spellEnd"/>
           </w:p>
         </w:tc>
         <w:tc>
@@ -1925,6 +1849,66 @@
                 <w:rFonts w:ascii="Times New Roman" w:hAnsi="Times New Roman"/>
               </w:rPr>
               <w:t>Sistema Operacional para desenvolvimento do projeto</w:t>
+            </w:r>
+          </w:p>
+        </w:tc>
+      </w:tr>
+      <w:tr>
+        <w:trPr>
+          <w:trHeight w:val="576"/>
+          <w:jc w:val="center"/>
+        </w:trPr>
+        <w:tc>
+          <w:tcPr>
+            <w:tcW w:w="2507" w:type="dxa"/>
+            <w:shd w:val="clear" w:color="auto" w:fill="auto"/>
+          </w:tcPr>
+          <w:p>
+            <w:pPr>
+              <w:jc w:val="center"/>
+              <w:rPr>
+                <w:rFonts w:ascii="Times New Roman" w:hAnsi="Times New Roman"/>
+              </w:rPr>
+            </w:pPr>
+            <w:r>
+              <w:rPr>
+                <w:rFonts w:ascii="Times New Roman" w:hAnsi="Times New Roman"/>
+              </w:rPr>
+              <w:t>Hangouts</w:t>
+            </w:r>
+          </w:p>
+        </w:tc>
+        <w:tc>
+          <w:tcPr>
+            <w:tcW w:w="1264" w:type="dxa"/>
+            <w:shd w:val="clear" w:color="auto" w:fill="auto"/>
+          </w:tcPr>
+          <w:p>
+            <w:pPr>
+              <w:jc w:val="center"/>
+              <w:rPr>
+                <w:rFonts w:ascii="Times New Roman" w:hAnsi="Times New Roman"/>
+              </w:rPr>
+            </w:pPr>
+          </w:p>
+        </w:tc>
+        <w:tc>
+          <w:tcPr>
+            <w:tcW w:w="4414" w:type="dxa"/>
+            <w:shd w:val="clear" w:color="auto" w:fill="auto"/>
+          </w:tcPr>
+          <w:p>
+            <w:pPr>
+              <w:jc w:val="center"/>
+              <w:rPr>
+                <w:rFonts w:ascii="Times New Roman" w:hAnsi="Times New Roman"/>
+              </w:rPr>
+            </w:pPr>
+            <w:r>
+              <w:rPr>
+                <w:rFonts w:ascii="Times New Roman" w:hAnsi="Times New Roman"/>
+              </w:rPr>
+              <w:t>Ferramenta para comunicação via áudio e/ou vídeo</w:t>
             </w:r>
           </w:p>
         </w:tc>
@@ -1946,14 +1930,12 @@
                 <w:rFonts w:ascii="Times New Roman" w:hAnsi="Times New Roman"/>
               </w:rPr>
             </w:pPr>
-            <w:proofErr w:type="spellStart"/>
-            <w:r>
-              <w:rPr>
-                <w:rFonts w:ascii="Times New Roman" w:hAnsi="Times New Roman"/>
-              </w:rPr>
-              <w:t>Hangouts</w:t>
-            </w:r>
-            <w:proofErr w:type="spellEnd"/>
+            <w:r>
+              <w:rPr>
+                <w:rFonts w:ascii="Times New Roman" w:hAnsi="Times New Roman"/>
+              </w:rPr>
+              <w:t>Docker</w:t>
+            </w:r>
           </w:p>
         </w:tc>
         <w:tc>
@@ -1968,6 +1950,12 @@
                 <w:rFonts w:ascii="Times New Roman" w:hAnsi="Times New Roman"/>
               </w:rPr>
             </w:pPr>
+            <w:r>
+              <w:rPr>
+                <w:rFonts w:ascii="Times New Roman" w:hAnsi="Times New Roman"/>
+              </w:rPr>
+              <w:t>17.09.0-ce</w:t>
+            </w:r>
           </w:p>
         </w:tc>
         <w:tc>
@@ -1986,8 +1974,76 @@
               <w:rPr>
                 <w:rFonts w:ascii="Times New Roman" w:hAnsi="Times New Roman"/>
               </w:rPr>
-              <w:t>Ferramenta para comunicação via áudio e/ou vídeo</w:t>
-            </w:r>
+              <w:t>Ferramenta para containerização da aplicação</w:t>
+            </w:r>
+          </w:p>
+        </w:tc>
+      </w:tr>
+      <w:tr>
+        <w:trPr>
+          <w:trHeight w:val="506"/>
+          <w:jc w:val="center"/>
+        </w:trPr>
+        <w:tc>
+          <w:tcPr>
+            <w:tcW w:w="2507" w:type="dxa"/>
+            <w:shd w:val="clear" w:color="auto" w:fill="auto"/>
+          </w:tcPr>
+          <w:p>
+            <w:pPr>
+              <w:jc w:val="center"/>
+              <w:rPr>
+                <w:rFonts w:ascii="Times New Roman" w:hAnsi="Times New Roman"/>
+              </w:rPr>
+            </w:pPr>
+            <w:r>
+              <w:rPr>
+                <w:rFonts w:ascii="Times New Roman" w:hAnsi="Times New Roman"/>
+              </w:rPr>
+              <w:t>docker-compose</w:t>
+            </w:r>
+          </w:p>
+        </w:tc>
+        <w:tc>
+          <w:tcPr>
+            <w:tcW w:w="1264" w:type="dxa"/>
+            <w:shd w:val="clear" w:color="auto" w:fill="auto"/>
+          </w:tcPr>
+          <w:p>
+            <w:pPr>
+              <w:jc w:val="center"/>
+              <w:rPr>
+                <w:rFonts w:ascii="Times New Roman" w:hAnsi="Times New Roman"/>
+              </w:rPr>
+            </w:pPr>
+            <w:r>
+              <w:rPr>
+                <w:rFonts w:ascii="Times New Roman" w:hAnsi="Times New Roman"/>
+              </w:rPr>
+              <w:t>1.16.1</w:t>
+            </w:r>
+          </w:p>
+        </w:tc>
+        <w:tc>
+          <w:tcPr>
+            <w:tcW w:w="4414" w:type="dxa"/>
+            <w:shd w:val="clear" w:color="auto" w:fill="auto"/>
+          </w:tcPr>
+          <w:p>
+            <w:pPr>
+              <w:jc w:val="center"/>
+              <w:rPr>
+                <w:rFonts w:ascii="Times New Roman" w:hAnsi="Times New Roman"/>
+              </w:rPr>
+            </w:pPr>
+            <w:r>
+              <w:rPr>
+                <w:rFonts w:ascii="Times New Roman" w:hAnsi="Times New Roman"/>
+              </w:rPr>
+              <w:t>Ferramenta para orquestração dos containers da aplicação</w:t>
+            </w:r>
+            <w:bookmarkStart w:id="0" w:name="_GoBack"/>
+            <w:bookmarkEnd w:id="0"/>
           </w:p>
         </w:tc>
       </w:tr>
@@ -2080,11 +2136,11 @@
               <w:pStyle w:val="Subtitulo1111"/>
               <w:jc w:val="center"/>
             </w:pPr>
-            <w:bookmarkStart w:id="0" w:name="_Toc387614661"/>
+            <w:bookmarkStart w:id="1" w:name="_Toc387614661"/>
             <w:r>
               <w:t>Repositório</w:t>
             </w:r>
-            <w:bookmarkEnd w:id="0"/>
+            <w:bookmarkEnd w:id="1"/>
           </w:p>
         </w:tc>
       </w:tr>
@@ -2172,28 +2228,24 @@
                 <w:rFonts w:ascii="Times New Roman" w:hAnsi="Times New Roman"/>
               </w:rPr>
             </w:pPr>
-            <w:proofErr w:type="spellStart"/>
             <w:r>
               <w:rPr>
                 <w:rFonts w:ascii="Times New Roman" w:hAnsi="Times New Roman"/>
               </w:rPr>
               <w:t>victormartinez</w:t>
             </w:r>
-            <w:proofErr w:type="spellEnd"/>
             <w:r>
               <w:rPr>
                 <w:rFonts w:ascii="Times New Roman" w:hAnsi="Times New Roman"/>
               </w:rPr>
               <w:t>/</w:t>
             </w:r>
-            <w:proofErr w:type="spellStart"/>
             <w:r>
               <w:rPr>
                 <w:rFonts w:ascii="Times New Roman" w:hAnsi="Times New Roman"/>
               </w:rPr>
               <w:t>brewday</w:t>
             </w:r>
-            <w:proofErr w:type="spellEnd"/>
           </w:p>
         </w:tc>
       </w:tr>
@@ -2233,19 +2285,11 @@
                 <w:rFonts w:ascii="Times New Roman" w:hAnsi="Times New Roman"/>
               </w:rPr>
             </w:pPr>
-            <w:proofErr w:type="spellStart"/>
-            <w:r>
-              <w:rPr>
-                <w:rFonts w:ascii="Times New Roman" w:hAnsi="Times New Roman"/>
-              </w:rPr>
-              <w:t>GitHub</w:t>
-            </w:r>
-            <w:proofErr w:type="spellEnd"/>
-            <w:r>
-              <w:rPr>
-                <w:rFonts w:ascii="Times New Roman" w:hAnsi="Times New Roman"/>
-              </w:rPr>
-              <w:t xml:space="preserve"> </w:t>
+            <w:r>
+              <w:rPr>
+                <w:rFonts w:ascii="Times New Roman" w:hAnsi="Times New Roman"/>
+              </w:rPr>
+              <w:t xml:space="preserve">GitHub </w:t>
             </w:r>
           </w:p>
         </w:tc>
@@ -2378,23 +2422,8 @@
         <w:rPr>
           <w:rFonts w:ascii="Times New Roman" w:hAnsi="Times New Roman"/>
         </w:rPr>
-        <w:t xml:space="preserve">Esta seção apresenta os padrões utilizados no projeto tais como, identificadores, nomes de arquivos, nomes de </w:t>
-      </w:r>
-      <w:proofErr w:type="spellStart"/>
-      <w:r>
-        <w:rPr>
-          <w:rFonts w:ascii="Times New Roman" w:hAnsi="Times New Roman"/>
-        </w:rPr>
-        <w:t>branches</w:t>
-      </w:r>
-      <w:proofErr w:type="spellEnd"/>
-      <w:r>
-        <w:rPr>
-          <w:rFonts w:ascii="Times New Roman" w:hAnsi="Times New Roman"/>
-        </w:rPr>
-        <w:t xml:space="preserve">, versionamento (sistema, documentos e </w:t>
-      </w:r>
-      <w:proofErr w:type="spellStart"/>
+        <w:t xml:space="preserve">Esta seção apresenta os padrões utilizados no projeto tais como, identificadores, nomes de arquivos, nomes de branches, versionamento (sistema, documentos e </w:t>
+      </w:r>
       <w:r>
         <w:rPr>
           <w:rFonts w:ascii="Times New Roman" w:hAnsi="Times New Roman"/>
@@ -2402,26 +2431,11 @@
         </w:rPr>
         <w:t>baselines</w:t>
       </w:r>
-      <w:proofErr w:type="spellEnd"/>
-      <w:r>
-        <w:rPr>
-          <w:rFonts w:ascii="Times New Roman" w:hAnsi="Times New Roman"/>
-        </w:rPr>
-        <w:t xml:space="preserve">) e composição dos </w:t>
-      </w:r>
-      <w:proofErr w:type="spellStart"/>
-      <w:r>
-        <w:rPr>
-          <w:rFonts w:ascii="Times New Roman" w:hAnsi="Times New Roman"/>
-        </w:rPr>
-        <w:t>CCBs</w:t>
-      </w:r>
-      <w:proofErr w:type="spellEnd"/>
-      <w:r>
-        <w:rPr>
-          <w:rFonts w:ascii="Times New Roman" w:hAnsi="Times New Roman"/>
-        </w:rPr>
-        <w:t>.</w:t>
+      <w:r>
+        <w:rPr>
+          <w:rFonts w:ascii="Times New Roman" w:hAnsi="Times New Roman"/>
+        </w:rPr>
+        <w:t>) e composição dos CCBs.</w:t>
       </w:r>
     </w:p>
     <w:p>
@@ -2445,7 +2459,7 @@
           <w:szCs w:val="24"/>
         </w:rPr>
       </w:pPr>
-      <w:bookmarkStart w:id="1" w:name="_Toc387614667"/>
+      <w:bookmarkStart w:id="2" w:name="_Toc387614667"/>
       <w:r>
         <w:rPr>
           <w:b/>
@@ -2454,7 +2468,7 @@
         </w:rPr>
         <w:t>Identificadores</w:t>
       </w:r>
-      <w:bookmarkEnd w:id="1"/>
+      <w:bookmarkEnd w:id="2"/>
     </w:p>
     <w:p>
       <w:pPr>
@@ -2493,19 +2507,19 @@
         <w:keepNext/>
         <w:jc w:val="center"/>
       </w:pPr>
-      <w:bookmarkStart w:id="2" w:name="_Ref387567954"/>
-      <w:bookmarkStart w:id="3" w:name="_Toc387614709"/>
+      <w:bookmarkStart w:id="3" w:name="_Ref387567954"/>
+      <w:bookmarkStart w:id="4" w:name="_Toc387614709"/>
       <w:r>
         <w:t xml:space="preserve">Tabela </w:t>
       </w:r>
-      <w:bookmarkEnd w:id="2"/>
+      <w:bookmarkEnd w:id="3"/>
       <w:r>
         <w:t>3.</w:t>
       </w:r>
       <w:r>
         <w:t xml:space="preserve"> Identificadores de documentos do Projeto.</w:t>
       </w:r>
-      <w:bookmarkEnd w:id="3"/>
+      <w:bookmarkEnd w:id="4"/>
     </w:p>
     <w:tbl>
       <w:tblPr>
@@ -2635,14 +2649,12 @@
                 <w:rFonts w:ascii="Times New Roman" w:hAnsi="Times New Roman"/>
               </w:rPr>
             </w:pPr>
-            <w:proofErr w:type="spellStart"/>
             <w:r>
               <w:rPr>
                 <w:rFonts w:ascii="Times New Roman" w:hAnsi="Times New Roman"/>
               </w:rPr>
               <w:t>risk</w:t>
             </w:r>
-            <w:proofErr w:type="spellEnd"/>
           </w:p>
         </w:tc>
         <w:tc>
@@ -2683,14 +2695,12 @@
                 <w:rFonts w:ascii="Times New Roman" w:hAnsi="Times New Roman"/>
               </w:rPr>
             </w:pPr>
-            <w:proofErr w:type="spellStart"/>
             <w:r>
               <w:rPr>
                 <w:rFonts w:ascii="Times New Roman" w:hAnsi="Times New Roman"/>
               </w:rPr>
               <w:t>pm</w:t>
             </w:r>
-            <w:proofErr w:type="spellEnd"/>
           </w:p>
         </w:tc>
         <w:tc>
@@ -2731,14 +2741,12 @@
                 <w:rFonts w:ascii="Times New Roman" w:hAnsi="Times New Roman"/>
               </w:rPr>
             </w:pPr>
-            <w:proofErr w:type="spellStart"/>
             <w:r>
               <w:rPr>
                 <w:rFonts w:ascii="Times New Roman" w:hAnsi="Times New Roman"/>
               </w:rPr>
               <w:t>req</w:t>
             </w:r>
-            <w:proofErr w:type="spellEnd"/>
           </w:p>
         </w:tc>
         <w:tc>
@@ -2779,14 +2787,12 @@
                 <w:rFonts w:ascii="Times New Roman" w:hAnsi="Times New Roman"/>
               </w:rPr>
             </w:pPr>
-            <w:proofErr w:type="spellStart"/>
             <w:r>
               <w:rPr>
                 <w:rFonts w:ascii="Times New Roman" w:hAnsi="Times New Roman"/>
               </w:rPr>
               <w:t>ucs</w:t>
             </w:r>
-            <w:proofErr w:type="spellEnd"/>
           </w:p>
         </w:tc>
         <w:tc>
@@ -2873,14 +2879,12 @@
                 <w:rFonts w:ascii="Times New Roman" w:hAnsi="Times New Roman"/>
               </w:rPr>
             </w:pPr>
-            <w:proofErr w:type="spellStart"/>
             <w:r>
               <w:rPr>
                 <w:rFonts w:ascii="Times New Roman" w:hAnsi="Times New Roman"/>
               </w:rPr>
               <w:t>src</w:t>
             </w:r>
-            <w:proofErr w:type="spellEnd"/>
           </w:p>
         </w:tc>
         <w:tc>
@@ -2921,14 +2925,12 @@
                 <w:rFonts w:ascii="Times New Roman" w:hAnsi="Times New Roman"/>
               </w:rPr>
             </w:pPr>
-            <w:proofErr w:type="spellStart"/>
             <w:r>
               <w:rPr>
                 <w:rFonts w:ascii="Times New Roman" w:hAnsi="Times New Roman"/>
               </w:rPr>
               <w:t>tst</w:t>
             </w:r>
-            <w:proofErr w:type="spellEnd"/>
           </w:p>
         </w:tc>
         <w:tc>
@@ -2976,7 +2978,7 @@
           <w:szCs w:val="24"/>
         </w:rPr>
       </w:pPr>
-      <w:bookmarkStart w:id="4" w:name="_Toc387614668"/>
+      <w:bookmarkStart w:id="5" w:name="_Toc387614668"/>
       <w:r>
         <w:rPr>
           <w:b/>
@@ -2993,7 +2995,7 @@
         </w:rPr>
         <w:t>Nomenclatura dos Objetos do Projeto</w:t>
       </w:r>
-      <w:bookmarkEnd w:id="4"/>
+      <w:bookmarkEnd w:id="5"/>
     </w:p>
     <w:p>
       <w:pPr>
@@ -3006,21 +3008,7 @@
         <w:rPr>
           <w:rFonts w:ascii="Times New Roman" w:hAnsi="Times New Roman"/>
         </w:rPr>
-        <w:t xml:space="preserve">As seções seguintes descrevem o padrão de nomenclatura dos documentos, </w:t>
-      </w:r>
-      <w:proofErr w:type="spellStart"/>
-      <w:r>
-        <w:rPr>
-          <w:rFonts w:ascii="Times New Roman" w:hAnsi="Times New Roman"/>
-        </w:rPr>
-        <w:t>baselines</w:t>
-      </w:r>
-      <w:proofErr w:type="spellEnd"/>
-      <w:r>
-        <w:rPr>
-          <w:rFonts w:ascii="Times New Roman" w:hAnsi="Times New Roman"/>
-        </w:rPr>
-        <w:t xml:space="preserve"> e releases do projeto. A regra geral de nomenclatura definida pelo documento SCM do projeto, estabelece que todos os caracteres dos nomes dos artefatos devem utilizar </w:t>
+        <w:t xml:space="preserve">As seções seguintes descrevem o padrão de nomenclatura dos documentos, baselines e releases do projeto. A regra geral de nomenclatura definida pelo documento SCM do projeto, estabelece que todos os caracteres dos nomes dos artefatos devem utilizar </w:t>
       </w:r>
       <w:r>
         <w:rPr>
@@ -3047,11 +3035,11 @@
       <w:pPr>
         <w:pStyle w:val="Subtitulo1111"/>
       </w:pPr>
-      <w:bookmarkStart w:id="5" w:name="_Toc387614669"/>
+      <w:bookmarkStart w:id="6" w:name="_Toc387614669"/>
       <w:r>
         <w:t>Documentos</w:t>
       </w:r>
-      <w:bookmarkEnd w:id="5"/>
+      <w:bookmarkEnd w:id="6"/>
     </w:p>
     <w:p>
       <w:pPr>
@@ -3096,11 +3084,9 @@
       <w:r>
         <w:t>ID_PROJETO &gt;: é o identificador do projeto (</w:t>
       </w:r>
-      <w:proofErr w:type="spellStart"/>
       <w:r>
         <w:t>brewday</w:t>
       </w:r>
-      <w:proofErr w:type="spellEnd"/>
       <w:r>
         <w:t>);</w:t>
       </w:r>
@@ -3150,19 +3136,15 @@
           <w:numId w:val="4"/>
         </w:numPr>
       </w:pPr>
-      <w:proofErr w:type="spellStart"/>
-      <w:proofErr w:type="gramStart"/>
       <w:r>
         <w:t>brewday</w:t>
       </w:r>
-      <w:proofErr w:type="gramEnd"/>
       <w:r>
         <w:t>-</w:t>
       </w:r>
       <w:r>
         <w:t>req</w:t>
       </w:r>
-      <w:proofErr w:type="spellEnd"/>
       <w:r>
         <w:t xml:space="preserve">: representa o documento de requisitos </w:t>
       </w:r>
@@ -3181,13 +3163,9 @@
           <w:numId w:val="4"/>
         </w:numPr>
       </w:pPr>
-      <w:proofErr w:type="spellStart"/>
-      <w:proofErr w:type="gramStart"/>
       <w:r>
         <w:t>brewday</w:t>
       </w:r>
-      <w:proofErr w:type="spellEnd"/>
-      <w:proofErr w:type="gramEnd"/>
       <w:r>
         <w:t>-das</w:t>
       </w:r>
@@ -3214,7 +3192,7 @@
           <w:szCs w:val="24"/>
         </w:rPr>
       </w:pPr>
-      <w:bookmarkStart w:id="6" w:name="_Toc387614673"/>
+      <w:bookmarkStart w:id="7" w:name="_Toc387614673"/>
       <w:r>
         <w:rPr>
           <w:b/>
@@ -3231,7 +3209,7 @@
         </w:rPr>
         <w:t>Versionamento</w:t>
       </w:r>
-      <w:bookmarkEnd w:id="6"/>
+      <w:bookmarkEnd w:id="7"/>
     </w:p>
     <w:p>
       <w:pPr>
@@ -3284,19 +3262,19 @@
       <w:pPr>
         <w:pStyle w:val="Subtitulo1111"/>
       </w:pPr>
-      <w:bookmarkStart w:id="7" w:name="_Ref387593095"/>
-      <w:bookmarkStart w:id="8" w:name="_Toc387614674"/>
+      <w:bookmarkStart w:id="8" w:name="_Ref387593095"/>
+      <w:bookmarkStart w:id="9" w:name="_Toc387614674"/>
       <w:r>
         <w:t xml:space="preserve">Versionamento das </w:t>
       </w:r>
       <w:r>
         <w:t>Release</w:t>
       </w:r>
-      <w:bookmarkEnd w:id="7"/>
+      <w:bookmarkEnd w:id="8"/>
       <w:r>
         <w:t>s</w:t>
       </w:r>
-      <w:bookmarkEnd w:id="8"/>
+      <w:bookmarkEnd w:id="9"/>
     </w:p>
     <w:p>
       <w:pPr>
@@ -3306,24 +3284,13 @@
         <w:t>O padrão definido</w:t>
       </w:r>
       <w:r>
-        <w:t xml:space="preserve"> para o versionamento </w:t>
-      </w:r>
-      <w:proofErr w:type="gramStart"/>
-      <w:r>
-        <w:t xml:space="preserve">das </w:t>
+        <w:t xml:space="preserve"> para o versionamento das </w:t>
       </w:r>
       <w:r>
         <w:rPr>
           <w:i/>
         </w:rPr>
-        <w:t>releases</w:t>
-      </w:r>
-      <w:proofErr w:type="gramEnd"/>
-      <w:r>
-        <w:rPr>
-          <w:i/>
-        </w:rPr>
-        <w:t xml:space="preserve"> </w:t>
+        <w:t xml:space="preserve">releases </w:t>
       </w:r>
       <w:r>
         <w:t xml:space="preserve">segue a sintaxe &lt;AA&gt;-&lt;BB&gt;-&lt;CC&gt;, onde: </w:t>
@@ -3338,11 +3305,7 @@
         </w:numPr>
       </w:pPr>
       <w:r>
-        <w:t xml:space="preserve">&lt;AA&gt;: número </w:t>
-      </w:r>
-      <w:proofErr w:type="gramStart"/>
-      <w:r>
-        <w:t xml:space="preserve">da </w:t>
+        <w:t xml:space="preserve">&lt;AA&gt;: número da </w:t>
       </w:r>
       <w:r>
         <w:rPr>
@@ -3350,7 +3313,6 @@
         </w:rPr>
         <w:t>release</w:t>
       </w:r>
-      <w:proofErr w:type="gramEnd"/>
       <w:r>
         <w:t xml:space="preserve">. Versão do software a ser entregue ao cliente com modificações substanciais nos requisitos do sistema. Este número representa o número da iteração do </w:t>
       </w:r>
@@ -3421,15 +3383,7 @@
         <w:t>release</w:t>
       </w:r>
       <w:r>
-        <w:t xml:space="preserve"> &lt;AA</w:t>
-      </w:r>
-      <w:proofErr w:type="gramStart"/>
-      <w:r>
-        <w:t>&gt;.&lt;</w:t>
-      </w:r>
-      <w:proofErr w:type="gramEnd"/>
-      <w:r>
-        <w:t xml:space="preserve">BB&gt;. Inicia-se este campo com o valor “00” e volta a este valor quando &lt;AA&gt; ou &lt;BB&gt; é alterado. Este campo só deve ser incrementado depois do primeiro </w:t>
+        <w:t xml:space="preserve"> &lt;AA&gt;.&lt;BB&gt;. Inicia-se este campo com o valor “00” e volta a este valor quando &lt;AA&gt; ou &lt;BB&gt; é alterado. Este campo só deve ser incrementado depois do primeiro </w:t>
       </w:r>
       <w:r>
         <w:rPr>
@@ -3473,11 +3427,7 @@
         <w:t>01.00.00</w:t>
       </w:r>
       <w:r>
-        <w:t xml:space="preserve">: </w:t>
-      </w:r>
-      <w:proofErr w:type="gramStart"/>
-      <w:r>
-        <w:t xml:space="preserve">primeira </w:t>
+        <w:t xml:space="preserve">: primeira </w:t>
       </w:r>
       <w:r>
         <w:rPr>
@@ -3485,7 +3435,6 @@
         </w:rPr>
         <w:t>release</w:t>
       </w:r>
-      <w:proofErr w:type="gramEnd"/>
       <w:r>
         <w:rPr>
           <w:i/>
@@ -3511,24 +3460,13 @@
         <w:t>01.01.00</w:t>
       </w:r>
       <w:r>
-        <w:t xml:space="preserve">: </w:t>
-      </w:r>
-      <w:proofErr w:type="gramStart"/>
-      <w:r>
-        <w:t xml:space="preserve">primeira </w:t>
+        <w:t xml:space="preserve">: primeira </w:t>
       </w:r>
       <w:r>
         <w:rPr>
           <w:i/>
         </w:rPr>
-        <w:t>release</w:t>
-      </w:r>
-      <w:proofErr w:type="gramEnd"/>
-      <w:r>
-        <w:rPr>
-          <w:i/>
-        </w:rPr>
-        <w:t xml:space="preserve"> </w:t>
+        <w:t xml:space="preserve">release </w:t>
       </w:r>
       <w:r>
         <w:t>do sistema, com funcionalidades adicionadas posteriormente;</w:t>
@@ -3552,24 +3490,13 @@
         <w:t>:</w:t>
       </w:r>
       <w:r>
-        <w:t xml:space="preserve"> </w:t>
-      </w:r>
-      <w:proofErr w:type="gramStart"/>
-      <w:r>
-        <w:t xml:space="preserve">primeira </w:t>
+        <w:t xml:space="preserve"> primeira </w:t>
       </w:r>
       <w:r>
         <w:rPr>
           <w:i/>
         </w:rPr>
-        <w:t>release</w:t>
-      </w:r>
-      <w:proofErr w:type="gramEnd"/>
-      <w:r>
-        <w:rPr>
-          <w:i/>
-        </w:rPr>
-        <w:t xml:space="preserve"> </w:t>
+        <w:t xml:space="preserve">release </w:t>
       </w:r>
       <w:r>
         <w:t>do sistema, com funcionalidades adicionadas posteriormente que retornou para o desenvolvimento para correção de erros.</w:t>
@@ -3585,13 +3512,13 @@
       <w:pPr>
         <w:pStyle w:val="Subtitulo1111"/>
       </w:pPr>
-      <w:bookmarkStart w:id="9" w:name="_Ref387593098"/>
-      <w:bookmarkStart w:id="10" w:name="_Toc387614675"/>
+      <w:bookmarkStart w:id="10" w:name="_Ref387593098"/>
+      <w:bookmarkStart w:id="11" w:name="_Toc387614675"/>
       <w:r>
         <w:t>Documentos</w:t>
       </w:r>
-      <w:bookmarkEnd w:id="9"/>
       <w:bookmarkEnd w:id="10"/>
+      <w:bookmarkEnd w:id="11"/>
     </w:p>
     <w:p>
       <w:pPr>
@@ -3700,8 +3627,6 @@
           <w:rFonts w:ascii="Times New Roman" w:hAnsi="Times New Roman"/>
         </w:rPr>
       </w:pPr>
-      <w:bookmarkStart w:id="11" w:name="_GoBack"/>
-      <w:bookmarkEnd w:id="11"/>
     </w:p>
     <w:sectPr>
       <w:headerReference w:type="default" r:id="rId8"/>
@@ -3822,7 +3747,7 @@
         <w:sz w:val="22"/>
         <w:szCs w:val="22"/>
       </w:rPr>
-      <w:t>6</w:t>
+      <w:t>3</w:t>
     </w:r>
     <w:r>
       <w:rPr>
@@ -3878,23 +3803,13 @@
         <w:szCs w:val="20"/>
       </w:rPr>
     </w:pPr>
-    <w:proofErr w:type="spellStart"/>
     <w:r>
       <w:rPr>
         <w:rFonts w:ascii="Arial" w:hAnsi="Arial" w:cs="Arial"/>
         <w:sz w:val="20"/>
         <w:szCs w:val="20"/>
       </w:rPr>
-      <w:t>BrewDay</w:t>
-    </w:r>
-    <w:proofErr w:type="spellEnd"/>
-    <w:r>
-      <w:rPr>
-        <w:rFonts w:ascii="Arial" w:hAnsi="Arial" w:cs="Arial"/>
-        <w:sz w:val="20"/>
-        <w:szCs w:val="20"/>
-      </w:rPr>
-      <w:t>!</w:t>
+      <w:t>BrewDay!</w:t>
     </w:r>
   </w:p>
 </w:hdr>

</xml_diff>

<commit_message>
Update CM, PM and Risk docs
</commit_message>
<xml_diff>
--- a/docs/cm/brewday-cm.docx
+++ b/docs/cm/brewday-cm.docx
@@ -57,11 +57,19 @@
           <w:rFonts w:ascii="Arial" w:hAnsi="Arial" w:cs="Arial"/>
         </w:rPr>
       </w:pPr>
+      <w:proofErr w:type="spellStart"/>
       <w:r>
         <w:rPr>
           <w:rFonts w:ascii="Arial" w:hAnsi="Arial" w:cs="Arial"/>
         </w:rPr>
-        <w:t>Brew Day!</w:t>
+        <w:t>Brew</w:t>
+      </w:r>
+      <w:proofErr w:type="spellEnd"/>
+      <w:r>
+        <w:rPr>
+          <w:rFonts w:ascii="Arial" w:hAnsi="Arial" w:cs="Arial"/>
+        </w:rPr>
+        <w:t xml:space="preserve"> Day!</w:t>
       </w:r>
     </w:p>
     <w:p>
@@ -808,27 +816,19 @@
                 <w:szCs w:val="22"/>
               </w:rPr>
             </w:pPr>
-          </w:p>
-        </w:tc>
-        <w:tc>
-          <w:tcPr>
-            <w:tcW w:w="3260" w:type="dxa"/>
-            <w:shd w:val="clear" w:color="auto" w:fill="auto"/>
-          </w:tcPr>
-          <w:p>
-            <w:pPr>
-              <w:jc w:val="center"/>
+            <w:r>
               <w:rPr>
                 <w:rFonts w:ascii="Times New Roman" w:hAnsi="Times New Roman"/>
                 <w:sz w:val="22"/>
                 <w:szCs w:val="22"/>
               </w:rPr>
-            </w:pPr>
-          </w:p>
-        </w:tc>
-        <w:tc>
-          <w:tcPr>
-            <w:tcW w:w="3730" w:type="dxa"/>
+              <w:t>25/10/2017</w:t>
+            </w:r>
+          </w:p>
+        </w:tc>
+        <w:tc>
+          <w:tcPr>
+            <w:tcW w:w="3260" w:type="dxa"/>
             <w:shd w:val="clear" w:color="auto" w:fill="auto"/>
           </w:tcPr>
           <w:p>
@@ -840,6 +840,56 @@
                 <w:szCs w:val="22"/>
               </w:rPr>
             </w:pPr>
+            <w:r>
+              <w:rPr>
+                <w:rFonts w:ascii="Times New Roman" w:hAnsi="Times New Roman"/>
+                <w:sz w:val="22"/>
+                <w:szCs w:val="22"/>
+              </w:rPr>
+              <w:t>Victor Martinez</w:t>
+            </w:r>
+          </w:p>
+        </w:tc>
+        <w:tc>
+          <w:tcPr>
+            <w:tcW w:w="3730" w:type="dxa"/>
+            <w:shd w:val="clear" w:color="auto" w:fill="auto"/>
+          </w:tcPr>
+          <w:p>
+            <w:pPr>
+              <w:jc w:val="center"/>
+              <w:rPr>
+                <w:rFonts w:ascii="Times New Roman" w:hAnsi="Times New Roman"/>
+                <w:sz w:val="22"/>
+                <w:szCs w:val="22"/>
+              </w:rPr>
+            </w:pPr>
+            <w:r>
+              <w:rPr>
+                <w:rFonts w:ascii="Times New Roman" w:hAnsi="Times New Roman"/>
+                <w:sz w:val="22"/>
+                <w:szCs w:val="22"/>
+              </w:rPr>
+              <w:t xml:space="preserve">Adição de Python e </w:t>
+            </w:r>
+            <w:proofErr w:type="spellStart"/>
+            <w:r>
+              <w:rPr>
+                <w:rFonts w:ascii="Times New Roman" w:hAnsi="Times New Roman"/>
+                <w:sz w:val="22"/>
+                <w:szCs w:val="22"/>
+              </w:rPr>
+              <w:t>Django</w:t>
+            </w:r>
+            <w:proofErr w:type="spellEnd"/>
+            <w:r>
+              <w:rPr>
+                <w:rFonts w:ascii="Times New Roman" w:hAnsi="Times New Roman"/>
+                <w:sz w:val="22"/>
+                <w:szCs w:val="22"/>
+              </w:rPr>
+              <w:t xml:space="preserve"> ao item 2</w:t>
+            </w:r>
           </w:p>
         </w:tc>
       </w:tr>
@@ -1536,12 +1586,28 @@
                 <w:rFonts w:ascii="Times New Roman" w:hAnsi="Times New Roman"/>
               </w:rPr>
             </w:pPr>
-            <w:r>
-              <w:rPr>
-                <w:rFonts w:ascii="Times New Roman" w:hAnsi="Times New Roman"/>
-              </w:rPr>
-              <w:t>Client Git</w:t>
-            </w:r>
+            <w:proofErr w:type="spellStart"/>
+            <w:r>
+              <w:rPr>
+                <w:rFonts w:ascii="Times New Roman" w:hAnsi="Times New Roman"/>
+              </w:rPr>
+              <w:t>Client</w:t>
+            </w:r>
+            <w:proofErr w:type="spellEnd"/>
+            <w:r>
+              <w:rPr>
+                <w:rFonts w:ascii="Times New Roman" w:hAnsi="Times New Roman"/>
+              </w:rPr>
+              <w:t xml:space="preserve"> </w:t>
+            </w:r>
+            <w:proofErr w:type="spellStart"/>
+            <w:r>
+              <w:rPr>
+                <w:rFonts w:ascii="Times New Roman" w:hAnsi="Times New Roman"/>
+              </w:rPr>
+              <w:t>Git</w:t>
+            </w:r>
+            <w:proofErr w:type="spellEnd"/>
           </w:p>
         </w:tc>
         <w:tc>
@@ -1586,7 +1652,21 @@
               <w:rPr>
                 <w:rFonts w:ascii="Times New Roman" w:hAnsi="Times New Roman"/>
               </w:rPr>
-              <w:t xml:space="preserve">Cliente Git para </w:t>
+              <w:t xml:space="preserve">Cliente </w:t>
+            </w:r>
+            <w:proofErr w:type="spellStart"/>
+            <w:r>
+              <w:rPr>
+                <w:rFonts w:ascii="Times New Roman" w:hAnsi="Times New Roman"/>
+              </w:rPr>
+              <w:t>Git</w:t>
+            </w:r>
+            <w:proofErr w:type="spellEnd"/>
+            <w:r>
+              <w:rPr>
+                <w:rFonts w:ascii="Times New Roman" w:hAnsi="Times New Roman"/>
+              </w:rPr>
+              <w:t xml:space="preserve"> para </w:t>
             </w:r>
             <w:r>
               <w:rPr>
@@ -1613,12 +1693,14 @@
                 <w:rFonts w:ascii="Times New Roman" w:hAnsi="Times New Roman"/>
               </w:rPr>
             </w:pPr>
+            <w:proofErr w:type="spellStart"/>
             <w:r>
               <w:rPr>
                 <w:rFonts w:ascii="Times New Roman" w:hAnsi="Times New Roman"/>
               </w:rPr>
               <w:t>Bugzilla</w:t>
             </w:r>
+            <w:proofErr w:type="spellEnd"/>
           </w:p>
         </w:tc>
         <w:tc>
@@ -1672,12 +1754,14 @@
                 <w:rFonts w:ascii="Times New Roman" w:hAnsi="Times New Roman"/>
               </w:rPr>
             </w:pPr>
+            <w:proofErr w:type="spellStart"/>
             <w:r>
               <w:rPr>
                 <w:rFonts w:ascii="Times New Roman" w:hAnsi="Times New Roman"/>
               </w:rPr>
               <w:t>PyCharm</w:t>
             </w:r>
+            <w:proofErr w:type="spellEnd"/>
           </w:p>
         </w:tc>
         <w:tc>
@@ -1738,11 +1822,19 @@
                 <w:rFonts w:ascii="Times New Roman" w:hAnsi="Times New Roman"/>
               </w:rPr>
             </w:pPr>
-            <w:r>
-              <w:rPr>
-                <w:rFonts w:ascii="Times New Roman" w:hAnsi="Times New Roman"/>
-              </w:rPr>
-              <w:t>PgAdmin 4</w:t>
+            <w:proofErr w:type="spellStart"/>
+            <w:r>
+              <w:rPr>
+                <w:rFonts w:ascii="Times New Roman" w:hAnsi="Times New Roman"/>
+              </w:rPr>
+              <w:t>PgAdmin</w:t>
+            </w:r>
+            <w:proofErr w:type="spellEnd"/>
+            <w:r>
+              <w:rPr>
+                <w:rFonts w:ascii="Times New Roman" w:hAnsi="Times New Roman"/>
+              </w:rPr>
+              <w:t xml:space="preserve"> 4</w:t>
             </w:r>
           </w:p>
         </w:tc>
@@ -1778,11 +1870,33 @@
                 <w:rFonts w:ascii="Times New Roman" w:hAnsi="Times New Roman"/>
               </w:rPr>
             </w:pPr>
-            <w:r>
-              <w:rPr>
-                <w:rFonts w:ascii="Times New Roman" w:hAnsi="Times New Roman"/>
-              </w:rPr>
-              <w:t>Client PostgreSQL para acesso ao Banco de Dados</w:t>
+            <w:proofErr w:type="spellStart"/>
+            <w:r>
+              <w:rPr>
+                <w:rFonts w:ascii="Times New Roman" w:hAnsi="Times New Roman"/>
+              </w:rPr>
+              <w:t>Client</w:t>
+            </w:r>
+            <w:proofErr w:type="spellEnd"/>
+            <w:r>
+              <w:rPr>
+                <w:rFonts w:ascii="Times New Roman" w:hAnsi="Times New Roman"/>
+              </w:rPr>
+              <w:t xml:space="preserve"> </w:t>
+            </w:r>
+            <w:proofErr w:type="spellStart"/>
+            <w:r>
+              <w:rPr>
+                <w:rFonts w:ascii="Times New Roman" w:hAnsi="Times New Roman"/>
+              </w:rPr>
+              <w:t>PostgreSQL</w:t>
+            </w:r>
+            <w:proofErr w:type="spellEnd"/>
+            <w:r>
+              <w:rPr>
+                <w:rFonts w:ascii="Times New Roman" w:hAnsi="Times New Roman"/>
+              </w:rPr>
+              <w:t xml:space="preserve"> para acesso ao Banco de Dados</w:t>
             </w:r>
           </w:p>
         </w:tc>
@@ -1804,12 +1918,14 @@
                 <w:rFonts w:ascii="Times New Roman" w:hAnsi="Times New Roman"/>
               </w:rPr>
             </w:pPr>
+            <w:proofErr w:type="spellStart"/>
             <w:r>
               <w:rPr>
                 <w:rFonts w:ascii="Times New Roman" w:hAnsi="Times New Roman"/>
               </w:rPr>
               <w:t>MacOS</w:t>
             </w:r>
+            <w:proofErr w:type="spellEnd"/>
           </w:p>
         </w:tc>
         <w:tc>
@@ -1824,12 +1940,14 @@
                 <w:rFonts w:ascii="Times New Roman" w:hAnsi="Times New Roman"/>
               </w:rPr>
             </w:pPr>
+            <w:proofErr w:type="spellStart"/>
             <w:r>
               <w:rPr>
                 <w:rFonts w:ascii="Times New Roman" w:hAnsi="Times New Roman"/>
               </w:rPr>
               <w:t>Sierra</w:t>
             </w:r>
+            <w:proofErr w:type="spellEnd"/>
           </w:p>
         </w:tc>
         <w:tc>
@@ -1870,12 +1988,14 @@
                 <w:rFonts w:ascii="Times New Roman" w:hAnsi="Times New Roman"/>
               </w:rPr>
             </w:pPr>
+            <w:proofErr w:type="spellStart"/>
             <w:r>
               <w:rPr>
                 <w:rFonts w:ascii="Times New Roman" w:hAnsi="Times New Roman"/>
               </w:rPr>
               <w:t>Hangouts</w:t>
             </w:r>
+            <w:proofErr w:type="spellEnd"/>
           </w:p>
         </w:tc>
         <w:tc>
@@ -1930,12 +2050,14 @@
                 <w:rFonts w:ascii="Times New Roman" w:hAnsi="Times New Roman"/>
               </w:rPr>
             </w:pPr>
+            <w:proofErr w:type="spellStart"/>
             <w:r>
               <w:rPr>
                 <w:rFonts w:ascii="Times New Roman" w:hAnsi="Times New Roman"/>
               </w:rPr>
               <w:t>Docker</w:t>
             </w:r>
+            <w:proofErr w:type="spellEnd"/>
           </w:p>
         </w:tc>
         <w:tc>
@@ -1974,7 +2096,21 @@
               <w:rPr>
                 <w:rFonts w:ascii="Times New Roman" w:hAnsi="Times New Roman"/>
               </w:rPr>
-              <w:t>Ferramenta para containerização da aplicação</w:t>
+              <w:t xml:space="preserve">Ferramenta para </w:t>
+            </w:r>
+            <w:proofErr w:type="spellStart"/>
+            <w:r>
+              <w:rPr>
+                <w:rFonts w:ascii="Times New Roman" w:hAnsi="Times New Roman"/>
+              </w:rPr>
+              <w:t>containerização</w:t>
+            </w:r>
+            <w:proofErr w:type="spellEnd"/>
+            <w:r>
+              <w:rPr>
+                <w:rFonts w:ascii="Times New Roman" w:hAnsi="Times New Roman"/>
+              </w:rPr>
+              <w:t xml:space="preserve"> da aplicação</w:t>
             </w:r>
           </w:p>
         </w:tc>
@@ -1996,12 +2132,14 @@
                 <w:rFonts w:ascii="Times New Roman" w:hAnsi="Times New Roman"/>
               </w:rPr>
             </w:pPr>
+            <w:proofErr w:type="spellStart"/>
             <w:r>
               <w:rPr>
                 <w:rFonts w:ascii="Times New Roman" w:hAnsi="Times New Roman"/>
               </w:rPr>
               <w:t>docker-compose</w:t>
             </w:r>
+            <w:proofErr w:type="spellEnd"/>
           </w:p>
         </w:tc>
         <w:tc>
@@ -2042,8 +2180,140 @@
               </w:rPr>
               <w:t>Ferramenta para orquestração dos containers da aplicação</w:t>
             </w:r>
-            <w:bookmarkStart w:id="0" w:name="_GoBack"/>
-            <w:bookmarkEnd w:id="0"/>
+          </w:p>
+        </w:tc>
+      </w:tr>
+      <w:tr>
+        <w:trPr>
+          <w:trHeight w:val="506"/>
+          <w:jc w:val="center"/>
+        </w:trPr>
+        <w:tc>
+          <w:tcPr>
+            <w:tcW w:w="2507" w:type="dxa"/>
+            <w:shd w:val="clear" w:color="auto" w:fill="auto"/>
+          </w:tcPr>
+          <w:p>
+            <w:pPr>
+              <w:jc w:val="center"/>
+              <w:rPr>
+                <w:rFonts w:ascii="Times New Roman" w:hAnsi="Times New Roman"/>
+              </w:rPr>
+            </w:pPr>
+            <w:r>
+              <w:rPr>
+                <w:rFonts w:ascii="Times New Roman" w:hAnsi="Times New Roman"/>
+              </w:rPr>
+              <w:t>Python</w:t>
+            </w:r>
+          </w:p>
+        </w:tc>
+        <w:tc>
+          <w:tcPr>
+            <w:tcW w:w="1264" w:type="dxa"/>
+            <w:shd w:val="clear" w:color="auto" w:fill="auto"/>
+          </w:tcPr>
+          <w:p>
+            <w:pPr>
+              <w:jc w:val="center"/>
+              <w:rPr>
+                <w:rFonts w:ascii="Times New Roman" w:hAnsi="Times New Roman"/>
+              </w:rPr>
+            </w:pPr>
+            <w:r>
+              <w:rPr>
+                <w:rFonts w:ascii="Times New Roman" w:hAnsi="Times New Roman"/>
+              </w:rPr>
+              <w:t>3.6.1</w:t>
+            </w:r>
+          </w:p>
+        </w:tc>
+        <w:tc>
+          <w:tcPr>
+            <w:tcW w:w="4414" w:type="dxa"/>
+            <w:shd w:val="clear" w:color="auto" w:fill="auto"/>
+          </w:tcPr>
+          <w:p>
+            <w:pPr>
+              <w:jc w:val="center"/>
+              <w:rPr>
+                <w:rFonts w:ascii="Times New Roman" w:hAnsi="Times New Roman"/>
+              </w:rPr>
+            </w:pPr>
+            <w:r>
+              <w:rPr>
+                <w:rFonts w:ascii="Times New Roman" w:hAnsi="Times New Roman"/>
+              </w:rPr>
+              <w:t>Linguagem de Programação</w:t>
+            </w:r>
+          </w:p>
+        </w:tc>
+      </w:tr>
+      <w:tr>
+        <w:trPr>
+          <w:trHeight w:val="506"/>
+          <w:jc w:val="center"/>
+        </w:trPr>
+        <w:tc>
+          <w:tcPr>
+            <w:tcW w:w="2507" w:type="dxa"/>
+            <w:shd w:val="clear" w:color="auto" w:fill="auto"/>
+          </w:tcPr>
+          <w:p>
+            <w:pPr>
+              <w:jc w:val="center"/>
+              <w:rPr>
+                <w:rFonts w:ascii="Times New Roman" w:hAnsi="Times New Roman"/>
+              </w:rPr>
+            </w:pPr>
+            <w:proofErr w:type="spellStart"/>
+            <w:r>
+              <w:rPr>
+                <w:rFonts w:ascii="Times New Roman" w:hAnsi="Times New Roman"/>
+              </w:rPr>
+              <w:t>Django</w:t>
+            </w:r>
+            <w:proofErr w:type="spellEnd"/>
+          </w:p>
+        </w:tc>
+        <w:tc>
+          <w:tcPr>
+            <w:tcW w:w="1264" w:type="dxa"/>
+            <w:shd w:val="clear" w:color="auto" w:fill="auto"/>
+          </w:tcPr>
+          <w:p>
+            <w:pPr>
+              <w:jc w:val="center"/>
+              <w:rPr>
+                <w:rFonts w:ascii="Times New Roman" w:hAnsi="Times New Roman"/>
+              </w:rPr>
+            </w:pPr>
+            <w:r>
+              <w:rPr>
+                <w:rFonts w:ascii="Times New Roman" w:hAnsi="Times New Roman"/>
+              </w:rPr>
+              <w:t>1.11</w:t>
+            </w:r>
+          </w:p>
+        </w:tc>
+        <w:tc>
+          <w:tcPr>
+            <w:tcW w:w="4414" w:type="dxa"/>
+            <w:shd w:val="clear" w:color="auto" w:fill="auto"/>
+          </w:tcPr>
+          <w:p>
+            <w:pPr>
+              <w:jc w:val="center"/>
+              <w:rPr>
+                <w:rFonts w:ascii="Times New Roman" w:hAnsi="Times New Roman"/>
+              </w:rPr>
+            </w:pPr>
+            <w:r>
+              <w:rPr>
+                <w:rFonts w:ascii="Times New Roman" w:hAnsi="Times New Roman"/>
+              </w:rPr>
+              <w:t>Framework de Programação</w:t>
+            </w:r>
           </w:p>
         </w:tc>
       </w:tr>
@@ -2055,6 +2325,8 @@
           <w:rFonts w:ascii="Times New Roman" w:hAnsi="Times New Roman"/>
         </w:rPr>
       </w:pPr>
+      <w:bookmarkStart w:id="0" w:name="_GoBack"/>
+      <w:bookmarkEnd w:id="0"/>
     </w:p>
     <w:p>
       <w:pPr>
@@ -2228,24 +2500,28 @@
                 <w:rFonts w:ascii="Times New Roman" w:hAnsi="Times New Roman"/>
               </w:rPr>
             </w:pPr>
+            <w:proofErr w:type="spellStart"/>
             <w:r>
               <w:rPr>
                 <w:rFonts w:ascii="Times New Roman" w:hAnsi="Times New Roman"/>
               </w:rPr>
               <w:t>victormartinez</w:t>
             </w:r>
+            <w:proofErr w:type="spellEnd"/>
             <w:r>
               <w:rPr>
                 <w:rFonts w:ascii="Times New Roman" w:hAnsi="Times New Roman"/>
               </w:rPr>
               <w:t>/</w:t>
             </w:r>
+            <w:proofErr w:type="spellStart"/>
             <w:r>
               <w:rPr>
                 <w:rFonts w:ascii="Times New Roman" w:hAnsi="Times New Roman"/>
               </w:rPr>
               <w:t>brewday</w:t>
             </w:r>
+            <w:proofErr w:type="spellEnd"/>
           </w:p>
         </w:tc>
       </w:tr>
@@ -2285,11 +2561,19 @@
                 <w:rFonts w:ascii="Times New Roman" w:hAnsi="Times New Roman"/>
               </w:rPr>
             </w:pPr>
-            <w:r>
-              <w:rPr>
-                <w:rFonts w:ascii="Times New Roman" w:hAnsi="Times New Roman"/>
-              </w:rPr>
-              <w:t xml:space="preserve">GitHub </w:t>
+            <w:proofErr w:type="spellStart"/>
+            <w:r>
+              <w:rPr>
+                <w:rFonts w:ascii="Times New Roman" w:hAnsi="Times New Roman"/>
+              </w:rPr>
+              <w:t>GitHub</w:t>
+            </w:r>
+            <w:proofErr w:type="spellEnd"/>
+            <w:r>
+              <w:rPr>
+                <w:rFonts w:ascii="Times New Roman" w:hAnsi="Times New Roman"/>
+              </w:rPr>
+              <w:t xml:space="preserve"> </w:t>
             </w:r>
           </w:p>
         </w:tc>
@@ -2422,8 +2706,23 @@
         <w:rPr>
           <w:rFonts w:ascii="Times New Roman" w:hAnsi="Times New Roman"/>
         </w:rPr>
-        <w:t xml:space="preserve">Esta seção apresenta os padrões utilizados no projeto tais como, identificadores, nomes de arquivos, nomes de branches, versionamento (sistema, documentos e </w:t>
-      </w:r>
+        <w:t xml:space="preserve">Esta seção apresenta os padrões utilizados no projeto tais como, identificadores, nomes de arquivos, nomes de </w:t>
+      </w:r>
+      <w:proofErr w:type="spellStart"/>
+      <w:r>
+        <w:rPr>
+          <w:rFonts w:ascii="Times New Roman" w:hAnsi="Times New Roman"/>
+        </w:rPr>
+        <w:t>branches</w:t>
+      </w:r>
+      <w:proofErr w:type="spellEnd"/>
+      <w:r>
+        <w:rPr>
+          <w:rFonts w:ascii="Times New Roman" w:hAnsi="Times New Roman"/>
+        </w:rPr>
+        <w:t xml:space="preserve">, versionamento (sistema, documentos e </w:t>
+      </w:r>
+      <w:proofErr w:type="spellStart"/>
       <w:r>
         <w:rPr>
           <w:rFonts w:ascii="Times New Roman" w:hAnsi="Times New Roman"/>
@@ -2431,11 +2730,26 @@
         </w:rPr>
         <w:t>baselines</w:t>
       </w:r>
-      <w:r>
-        <w:rPr>
-          <w:rFonts w:ascii="Times New Roman" w:hAnsi="Times New Roman"/>
-        </w:rPr>
-        <w:t>) e composição dos CCBs.</w:t>
+      <w:proofErr w:type="spellEnd"/>
+      <w:r>
+        <w:rPr>
+          <w:rFonts w:ascii="Times New Roman" w:hAnsi="Times New Roman"/>
+        </w:rPr>
+        <w:t xml:space="preserve">) e composição dos </w:t>
+      </w:r>
+      <w:proofErr w:type="spellStart"/>
+      <w:r>
+        <w:rPr>
+          <w:rFonts w:ascii="Times New Roman" w:hAnsi="Times New Roman"/>
+        </w:rPr>
+        <w:t>CCBs</w:t>
+      </w:r>
+      <w:proofErr w:type="spellEnd"/>
+      <w:r>
+        <w:rPr>
+          <w:rFonts w:ascii="Times New Roman" w:hAnsi="Times New Roman"/>
+        </w:rPr>
+        <w:t>.</w:t>
       </w:r>
     </w:p>
     <w:p>
@@ -2649,12 +2963,14 @@
                 <w:rFonts w:ascii="Times New Roman" w:hAnsi="Times New Roman"/>
               </w:rPr>
             </w:pPr>
+            <w:proofErr w:type="spellStart"/>
             <w:r>
               <w:rPr>
                 <w:rFonts w:ascii="Times New Roman" w:hAnsi="Times New Roman"/>
               </w:rPr>
               <w:t>risk</w:t>
             </w:r>
+            <w:proofErr w:type="spellEnd"/>
           </w:p>
         </w:tc>
         <w:tc>
@@ -2695,12 +3011,14 @@
                 <w:rFonts w:ascii="Times New Roman" w:hAnsi="Times New Roman"/>
               </w:rPr>
             </w:pPr>
+            <w:proofErr w:type="spellStart"/>
             <w:r>
               <w:rPr>
                 <w:rFonts w:ascii="Times New Roman" w:hAnsi="Times New Roman"/>
               </w:rPr>
               <w:t>pm</w:t>
             </w:r>
+            <w:proofErr w:type="spellEnd"/>
           </w:p>
         </w:tc>
         <w:tc>
@@ -2741,12 +3059,14 @@
                 <w:rFonts w:ascii="Times New Roman" w:hAnsi="Times New Roman"/>
               </w:rPr>
             </w:pPr>
+            <w:proofErr w:type="spellStart"/>
             <w:r>
               <w:rPr>
                 <w:rFonts w:ascii="Times New Roman" w:hAnsi="Times New Roman"/>
               </w:rPr>
               <w:t>req</w:t>
             </w:r>
+            <w:proofErr w:type="spellEnd"/>
           </w:p>
         </w:tc>
         <w:tc>
@@ -2787,12 +3107,14 @@
                 <w:rFonts w:ascii="Times New Roman" w:hAnsi="Times New Roman"/>
               </w:rPr>
             </w:pPr>
+            <w:proofErr w:type="spellStart"/>
             <w:r>
               <w:rPr>
                 <w:rFonts w:ascii="Times New Roman" w:hAnsi="Times New Roman"/>
               </w:rPr>
               <w:t>ucs</w:t>
             </w:r>
+            <w:proofErr w:type="spellEnd"/>
           </w:p>
         </w:tc>
         <w:tc>
@@ -2879,12 +3201,14 @@
                 <w:rFonts w:ascii="Times New Roman" w:hAnsi="Times New Roman"/>
               </w:rPr>
             </w:pPr>
+            <w:proofErr w:type="spellStart"/>
             <w:r>
               <w:rPr>
                 <w:rFonts w:ascii="Times New Roman" w:hAnsi="Times New Roman"/>
               </w:rPr>
               <w:t>src</w:t>
             </w:r>
+            <w:proofErr w:type="spellEnd"/>
           </w:p>
         </w:tc>
         <w:tc>
@@ -2925,12 +3249,14 @@
                 <w:rFonts w:ascii="Times New Roman" w:hAnsi="Times New Roman"/>
               </w:rPr>
             </w:pPr>
+            <w:proofErr w:type="spellStart"/>
             <w:r>
               <w:rPr>
                 <w:rFonts w:ascii="Times New Roman" w:hAnsi="Times New Roman"/>
               </w:rPr>
               <w:t>tst</w:t>
             </w:r>
+            <w:proofErr w:type="spellEnd"/>
           </w:p>
         </w:tc>
         <w:tc>
@@ -3008,7 +3334,21 @@
         <w:rPr>
           <w:rFonts w:ascii="Times New Roman" w:hAnsi="Times New Roman"/>
         </w:rPr>
-        <w:t xml:space="preserve">As seções seguintes descrevem o padrão de nomenclatura dos documentos, baselines e releases do projeto. A regra geral de nomenclatura definida pelo documento SCM do projeto, estabelece que todos os caracteres dos nomes dos artefatos devem utilizar </w:t>
+        <w:t xml:space="preserve">As seções seguintes descrevem o padrão de nomenclatura dos documentos, </w:t>
+      </w:r>
+      <w:proofErr w:type="spellStart"/>
+      <w:r>
+        <w:rPr>
+          <w:rFonts w:ascii="Times New Roman" w:hAnsi="Times New Roman"/>
+        </w:rPr>
+        <w:t>baselines</w:t>
+      </w:r>
+      <w:proofErr w:type="spellEnd"/>
+      <w:r>
+        <w:rPr>
+          <w:rFonts w:ascii="Times New Roman" w:hAnsi="Times New Roman"/>
+        </w:rPr>
+        <w:t xml:space="preserve"> e releases do projeto. A regra geral de nomenclatura definida pelo documento SCM do projeto, estabelece que todos os caracteres dos nomes dos artefatos devem utilizar </w:t>
       </w:r>
       <w:r>
         <w:rPr>
@@ -3084,9 +3424,11 @@
       <w:r>
         <w:t>ID_PROJETO &gt;: é o identificador do projeto (</w:t>
       </w:r>
+      <w:proofErr w:type="spellStart"/>
       <w:r>
         <w:t>brewday</w:t>
       </w:r>
+      <w:proofErr w:type="spellEnd"/>
       <w:r>
         <w:t>);</w:t>
       </w:r>
@@ -3136,15 +3478,19 @@
           <w:numId w:val="4"/>
         </w:numPr>
       </w:pPr>
+      <w:proofErr w:type="spellStart"/>
+      <w:proofErr w:type="gramStart"/>
       <w:r>
         <w:t>brewday</w:t>
       </w:r>
+      <w:proofErr w:type="gramEnd"/>
       <w:r>
         <w:t>-</w:t>
       </w:r>
       <w:r>
         <w:t>req</w:t>
       </w:r>
+      <w:proofErr w:type="spellEnd"/>
       <w:r>
         <w:t xml:space="preserve">: representa o documento de requisitos </w:t>
       </w:r>
@@ -3163,9 +3509,13 @@
           <w:numId w:val="4"/>
         </w:numPr>
       </w:pPr>
+      <w:proofErr w:type="spellStart"/>
+      <w:proofErr w:type="gramStart"/>
       <w:r>
         <w:t>brewday</w:t>
       </w:r>
+      <w:proofErr w:type="spellEnd"/>
+      <w:proofErr w:type="gramEnd"/>
       <w:r>
         <w:t>-das</w:t>
       </w:r>
@@ -3284,13 +3634,24 @@
         <w:t>O padrão definido</w:t>
       </w:r>
       <w:r>
-        <w:t xml:space="preserve"> para o versionamento das </w:t>
+        <w:t xml:space="preserve"> para o versionamento </w:t>
+      </w:r>
+      <w:proofErr w:type="gramStart"/>
+      <w:r>
+        <w:t xml:space="preserve">das </w:t>
       </w:r>
       <w:r>
         <w:rPr>
           <w:i/>
         </w:rPr>
-        <w:t xml:space="preserve">releases </w:t>
+        <w:t>releases</w:t>
+      </w:r>
+      <w:proofErr w:type="gramEnd"/>
+      <w:r>
+        <w:rPr>
+          <w:i/>
+        </w:rPr>
+        <w:t xml:space="preserve"> </w:t>
       </w:r>
       <w:r>
         <w:t xml:space="preserve">segue a sintaxe &lt;AA&gt;-&lt;BB&gt;-&lt;CC&gt;, onde: </w:t>
@@ -3305,7 +3666,11 @@
         </w:numPr>
       </w:pPr>
       <w:r>
-        <w:t xml:space="preserve">&lt;AA&gt;: número da </w:t>
+        <w:t xml:space="preserve">&lt;AA&gt;: número </w:t>
+      </w:r>
+      <w:proofErr w:type="gramStart"/>
+      <w:r>
+        <w:t xml:space="preserve">da </w:t>
       </w:r>
       <w:r>
         <w:rPr>
@@ -3313,6 +3678,7 @@
         </w:rPr>
         <w:t>release</w:t>
       </w:r>
+      <w:proofErr w:type="gramEnd"/>
       <w:r>
         <w:t xml:space="preserve">. Versão do software a ser entregue ao cliente com modificações substanciais nos requisitos do sistema. Este número representa o número da iteração do </w:t>
       </w:r>
@@ -3383,7 +3749,15 @@
         <w:t>release</w:t>
       </w:r>
       <w:r>
-        <w:t xml:space="preserve"> &lt;AA&gt;.&lt;BB&gt;. Inicia-se este campo com o valor “00” e volta a este valor quando &lt;AA&gt; ou &lt;BB&gt; é alterado. Este campo só deve ser incrementado depois do primeiro </w:t>
+        <w:t xml:space="preserve"> &lt;AA</w:t>
+      </w:r>
+      <w:proofErr w:type="gramStart"/>
+      <w:r>
+        <w:t>&gt;.&lt;</w:t>
+      </w:r>
+      <w:proofErr w:type="gramEnd"/>
+      <w:r>
+        <w:t xml:space="preserve">BB&gt;. Inicia-se este campo com o valor “00” e volta a este valor quando &lt;AA&gt; ou &lt;BB&gt; é alterado. Este campo só deve ser incrementado depois do primeiro </w:t>
       </w:r>
       <w:r>
         <w:rPr>
@@ -3427,7 +3801,11 @@
         <w:t>01.00.00</w:t>
       </w:r>
       <w:r>
-        <w:t xml:space="preserve">: primeira </w:t>
+        <w:t xml:space="preserve">: </w:t>
+      </w:r>
+      <w:proofErr w:type="gramStart"/>
+      <w:r>
+        <w:t xml:space="preserve">primeira </w:t>
       </w:r>
       <w:r>
         <w:rPr>
@@ -3435,6 +3813,7 @@
         </w:rPr>
         <w:t>release</w:t>
       </w:r>
+      <w:proofErr w:type="gramEnd"/>
       <w:r>
         <w:rPr>
           <w:i/>
@@ -3460,13 +3839,24 @@
         <w:t>01.01.00</w:t>
       </w:r>
       <w:r>
-        <w:t xml:space="preserve">: primeira </w:t>
+        <w:t xml:space="preserve">: </w:t>
+      </w:r>
+      <w:proofErr w:type="gramStart"/>
+      <w:r>
+        <w:t xml:space="preserve">primeira </w:t>
       </w:r>
       <w:r>
         <w:rPr>
           <w:i/>
         </w:rPr>
-        <w:t xml:space="preserve">release </w:t>
+        <w:t>release</w:t>
+      </w:r>
+      <w:proofErr w:type="gramEnd"/>
+      <w:r>
+        <w:rPr>
+          <w:i/>
+        </w:rPr>
+        <w:t xml:space="preserve"> </w:t>
       </w:r>
       <w:r>
         <w:t>do sistema, com funcionalidades adicionadas posteriormente;</w:t>
@@ -3490,13 +3880,24 @@
         <w:t>:</w:t>
       </w:r>
       <w:r>
-        <w:t xml:space="preserve"> primeira </w:t>
+        <w:t xml:space="preserve"> </w:t>
+      </w:r>
+      <w:proofErr w:type="gramStart"/>
+      <w:r>
+        <w:t xml:space="preserve">primeira </w:t>
       </w:r>
       <w:r>
         <w:rPr>
           <w:i/>
         </w:rPr>
-        <w:t xml:space="preserve">release </w:t>
+        <w:t>release</w:t>
+      </w:r>
+      <w:proofErr w:type="gramEnd"/>
+      <w:r>
+        <w:rPr>
+          <w:i/>
+        </w:rPr>
+        <w:t xml:space="preserve"> </w:t>
       </w:r>
       <w:r>
         <w:t>do sistema, com funcionalidades adicionadas posteriormente que retornou para o desenvolvimento para correção de erros.</w:t>
@@ -3803,13 +4204,23 @@
         <w:szCs w:val="20"/>
       </w:rPr>
     </w:pPr>
+    <w:proofErr w:type="spellStart"/>
     <w:r>
       <w:rPr>
         <w:rFonts w:ascii="Arial" w:hAnsi="Arial" w:cs="Arial"/>
         <w:sz w:val="20"/>
         <w:szCs w:val="20"/>
       </w:rPr>
-      <w:t>BrewDay!</w:t>
+      <w:t>BrewDay</w:t>
+    </w:r>
+    <w:proofErr w:type="spellEnd"/>
+    <w:r>
+      <w:rPr>
+        <w:rFonts w:ascii="Arial" w:hAnsi="Arial" w:cs="Arial"/>
+        <w:sz w:val="20"/>
+        <w:szCs w:val="20"/>
+      </w:rPr>
+      <w:t>!</w:t>
     </w:r>
   </w:p>
 </w:hdr>

</xml_diff>

<commit_message>
Add new docs to project and update CM and PM
</commit_message>
<xml_diff>
--- a/docs/cm/brewday-cm.docx
+++ b/docs/cm/brewday-cm.docx
@@ -57,19 +57,11 @@
           <w:rFonts w:ascii="Arial" w:hAnsi="Arial" w:cs="Arial"/>
         </w:rPr>
       </w:pPr>
-      <w:proofErr w:type="spellStart"/>
       <w:r>
         <w:rPr>
           <w:rFonts w:ascii="Arial" w:hAnsi="Arial" w:cs="Arial"/>
         </w:rPr>
-        <w:t>Brew</w:t>
-      </w:r>
-      <w:proofErr w:type="spellEnd"/>
-      <w:r>
-        <w:rPr>
-          <w:rFonts w:ascii="Arial" w:hAnsi="Arial" w:cs="Arial"/>
-        </w:rPr>
-        <w:t xml:space="preserve"> Day!</w:t>
+        <w:t>Brew Day!</w:t>
       </w:r>
     </w:p>
     <w:p>
@@ -870,25 +862,7 @@
                 <w:sz w:val="22"/>
                 <w:szCs w:val="22"/>
               </w:rPr>
-              <w:t xml:space="preserve">Adição de Python e </w:t>
-            </w:r>
-            <w:proofErr w:type="spellStart"/>
-            <w:r>
-              <w:rPr>
-                <w:rFonts w:ascii="Times New Roman" w:hAnsi="Times New Roman"/>
-                <w:sz w:val="22"/>
-                <w:szCs w:val="22"/>
-              </w:rPr>
-              <w:t>Django</w:t>
-            </w:r>
-            <w:proofErr w:type="spellEnd"/>
-            <w:r>
-              <w:rPr>
-                <w:rFonts w:ascii="Times New Roman" w:hAnsi="Times New Roman"/>
-                <w:sz w:val="22"/>
-                <w:szCs w:val="22"/>
-              </w:rPr>
-              <w:t xml:space="preserve"> ao item 2</w:t>
+              <w:t>Adição de Python e Django ao item 2</w:t>
             </w:r>
           </w:p>
         </w:tc>
@@ -911,27 +885,19 @@
                 <w:szCs w:val="22"/>
               </w:rPr>
             </w:pPr>
-          </w:p>
-        </w:tc>
-        <w:tc>
-          <w:tcPr>
-            <w:tcW w:w="3260" w:type="dxa"/>
-            <w:shd w:val="clear" w:color="auto" w:fill="auto"/>
-          </w:tcPr>
-          <w:p>
-            <w:pPr>
-              <w:jc w:val="center"/>
+            <w:r>
               <w:rPr>
                 <w:rFonts w:ascii="Times New Roman" w:hAnsi="Times New Roman"/>
                 <w:sz w:val="22"/>
                 <w:szCs w:val="22"/>
               </w:rPr>
-            </w:pPr>
-          </w:p>
-        </w:tc>
-        <w:tc>
-          <w:tcPr>
-            <w:tcW w:w="3730" w:type="dxa"/>
+              <w:t>31/10/2017</w:t>
+            </w:r>
+          </w:p>
+        </w:tc>
+        <w:tc>
+          <w:tcPr>
+            <w:tcW w:w="3260" w:type="dxa"/>
             <w:shd w:val="clear" w:color="auto" w:fill="auto"/>
           </w:tcPr>
           <w:p>
@@ -943,6 +909,38 @@
                 <w:szCs w:val="22"/>
               </w:rPr>
             </w:pPr>
+            <w:r>
+              <w:rPr>
+                <w:rFonts w:ascii="Times New Roman" w:hAnsi="Times New Roman"/>
+                <w:sz w:val="22"/>
+                <w:szCs w:val="22"/>
+              </w:rPr>
+              <w:t>Victor Martinez</w:t>
+            </w:r>
+          </w:p>
+        </w:tc>
+        <w:tc>
+          <w:tcPr>
+            <w:tcW w:w="3730" w:type="dxa"/>
+            <w:shd w:val="clear" w:color="auto" w:fill="auto"/>
+          </w:tcPr>
+          <w:p>
+            <w:pPr>
+              <w:jc w:val="center"/>
+              <w:rPr>
+                <w:rFonts w:ascii="Times New Roman" w:hAnsi="Times New Roman"/>
+                <w:sz w:val="22"/>
+                <w:szCs w:val="22"/>
+              </w:rPr>
+            </w:pPr>
+            <w:r>
+              <w:rPr>
+                <w:rFonts w:ascii="Times New Roman" w:hAnsi="Times New Roman"/>
+                <w:sz w:val="22"/>
+                <w:szCs w:val="22"/>
+              </w:rPr>
+              <w:t>Adição de novos documentos do projeto</w:t>
+            </w:r>
           </w:p>
         </w:tc>
       </w:tr>
@@ -964,6 +962,14 @@
                 <w:szCs w:val="22"/>
               </w:rPr>
             </w:pPr>
+            <w:r>
+              <w:rPr>
+                <w:rFonts w:ascii="Times New Roman" w:hAnsi="Times New Roman"/>
+                <w:sz w:val="22"/>
+                <w:szCs w:val="22"/>
+              </w:rPr>
+              <w:t xml:space="preserve"> </w:t>
+            </w:r>
           </w:p>
         </w:tc>
         <w:tc>
@@ -1586,28 +1592,12 @@
                 <w:rFonts w:ascii="Times New Roman" w:hAnsi="Times New Roman"/>
               </w:rPr>
             </w:pPr>
-            <w:proofErr w:type="spellStart"/>
-            <w:r>
-              <w:rPr>
-                <w:rFonts w:ascii="Times New Roman" w:hAnsi="Times New Roman"/>
-              </w:rPr>
-              <w:t>Client</w:t>
-            </w:r>
-            <w:proofErr w:type="spellEnd"/>
-            <w:r>
-              <w:rPr>
-                <w:rFonts w:ascii="Times New Roman" w:hAnsi="Times New Roman"/>
-              </w:rPr>
-              <w:t xml:space="preserve"> </w:t>
-            </w:r>
-            <w:proofErr w:type="spellStart"/>
-            <w:r>
-              <w:rPr>
-                <w:rFonts w:ascii="Times New Roman" w:hAnsi="Times New Roman"/>
-              </w:rPr>
-              <w:t>Git</w:t>
-            </w:r>
-            <w:proofErr w:type="spellEnd"/>
+            <w:r>
+              <w:rPr>
+                <w:rFonts w:ascii="Times New Roman" w:hAnsi="Times New Roman"/>
+              </w:rPr>
+              <w:t>Client Git</w:t>
+            </w:r>
           </w:p>
         </w:tc>
         <w:tc>
@@ -1652,21 +1642,7 @@
               <w:rPr>
                 <w:rFonts w:ascii="Times New Roman" w:hAnsi="Times New Roman"/>
               </w:rPr>
-              <w:t xml:space="preserve">Cliente </w:t>
-            </w:r>
-            <w:proofErr w:type="spellStart"/>
-            <w:r>
-              <w:rPr>
-                <w:rFonts w:ascii="Times New Roman" w:hAnsi="Times New Roman"/>
-              </w:rPr>
-              <w:t>Git</w:t>
-            </w:r>
-            <w:proofErr w:type="spellEnd"/>
-            <w:r>
-              <w:rPr>
-                <w:rFonts w:ascii="Times New Roman" w:hAnsi="Times New Roman"/>
-              </w:rPr>
-              <w:t xml:space="preserve"> para </w:t>
+              <w:t xml:space="preserve">Cliente Git para </w:t>
             </w:r>
             <w:r>
               <w:rPr>
@@ -1693,14 +1669,12 @@
                 <w:rFonts w:ascii="Times New Roman" w:hAnsi="Times New Roman"/>
               </w:rPr>
             </w:pPr>
-            <w:proofErr w:type="spellStart"/>
             <w:r>
               <w:rPr>
                 <w:rFonts w:ascii="Times New Roman" w:hAnsi="Times New Roman"/>
               </w:rPr>
               <w:t>Bugzilla</w:t>
             </w:r>
-            <w:proofErr w:type="spellEnd"/>
           </w:p>
         </w:tc>
         <w:tc>
@@ -1754,14 +1728,12 @@
                 <w:rFonts w:ascii="Times New Roman" w:hAnsi="Times New Roman"/>
               </w:rPr>
             </w:pPr>
-            <w:proofErr w:type="spellStart"/>
             <w:r>
               <w:rPr>
                 <w:rFonts w:ascii="Times New Roman" w:hAnsi="Times New Roman"/>
               </w:rPr>
               <w:t>PyCharm</w:t>
             </w:r>
-            <w:proofErr w:type="spellEnd"/>
           </w:p>
         </w:tc>
         <w:tc>
@@ -1822,19 +1794,11 @@
                 <w:rFonts w:ascii="Times New Roman" w:hAnsi="Times New Roman"/>
               </w:rPr>
             </w:pPr>
-            <w:proofErr w:type="spellStart"/>
-            <w:r>
-              <w:rPr>
-                <w:rFonts w:ascii="Times New Roman" w:hAnsi="Times New Roman"/>
-              </w:rPr>
-              <w:t>PgAdmin</w:t>
-            </w:r>
-            <w:proofErr w:type="spellEnd"/>
-            <w:r>
-              <w:rPr>
-                <w:rFonts w:ascii="Times New Roman" w:hAnsi="Times New Roman"/>
-              </w:rPr>
-              <w:t xml:space="preserve"> 4</w:t>
+            <w:r>
+              <w:rPr>
+                <w:rFonts w:ascii="Times New Roman" w:hAnsi="Times New Roman"/>
+              </w:rPr>
+              <w:t>PgAdmin 4</w:t>
             </w:r>
           </w:p>
         </w:tc>
@@ -1870,33 +1834,11 @@
                 <w:rFonts w:ascii="Times New Roman" w:hAnsi="Times New Roman"/>
               </w:rPr>
             </w:pPr>
-            <w:proofErr w:type="spellStart"/>
-            <w:r>
-              <w:rPr>
-                <w:rFonts w:ascii="Times New Roman" w:hAnsi="Times New Roman"/>
-              </w:rPr>
-              <w:t>Client</w:t>
-            </w:r>
-            <w:proofErr w:type="spellEnd"/>
-            <w:r>
-              <w:rPr>
-                <w:rFonts w:ascii="Times New Roman" w:hAnsi="Times New Roman"/>
-              </w:rPr>
-              <w:t xml:space="preserve"> </w:t>
-            </w:r>
-            <w:proofErr w:type="spellStart"/>
-            <w:r>
-              <w:rPr>
-                <w:rFonts w:ascii="Times New Roman" w:hAnsi="Times New Roman"/>
-              </w:rPr>
-              <w:t>PostgreSQL</w:t>
-            </w:r>
-            <w:proofErr w:type="spellEnd"/>
-            <w:r>
-              <w:rPr>
-                <w:rFonts w:ascii="Times New Roman" w:hAnsi="Times New Roman"/>
-              </w:rPr>
-              <w:t xml:space="preserve"> para acesso ao Banco de Dados</w:t>
+            <w:r>
+              <w:rPr>
+                <w:rFonts w:ascii="Times New Roman" w:hAnsi="Times New Roman"/>
+              </w:rPr>
+              <w:t>Client PostgreSQL para acesso ao Banco de Dados</w:t>
             </w:r>
           </w:p>
         </w:tc>
@@ -1918,14 +1860,12 @@
                 <w:rFonts w:ascii="Times New Roman" w:hAnsi="Times New Roman"/>
               </w:rPr>
             </w:pPr>
-            <w:proofErr w:type="spellStart"/>
             <w:r>
               <w:rPr>
                 <w:rFonts w:ascii="Times New Roman" w:hAnsi="Times New Roman"/>
               </w:rPr>
               <w:t>MacOS</w:t>
             </w:r>
-            <w:proofErr w:type="spellEnd"/>
           </w:p>
         </w:tc>
         <w:tc>
@@ -1940,14 +1880,12 @@
                 <w:rFonts w:ascii="Times New Roman" w:hAnsi="Times New Roman"/>
               </w:rPr>
             </w:pPr>
-            <w:proofErr w:type="spellStart"/>
             <w:r>
               <w:rPr>
                 <w:rFonts w:ascii="Times New Roman" w:hAnsi="Times New Roman"/>
               </w:rPr>
               <w:t>Sierra</w:t>
             </w:r>
-            <w:proofErr w:type="spellEnd"/>
           </w:p>
         </w:tc>
         <w:tc>
@@ -1988,14 +1926,12 @@
                 <w:rFonts w:ascii="Times New Roman" w:hAnsi="Times New Roman"/>
               </w:rPr>
             </w:pPr>
-            <w:proofErr w:type="spellStart"/>
             <w:r>
               <w:rPr>
                 <w:rFonts w:ascii="Times New Roman" w:hAnsi="Times New Roman"/>
               </w:rPr>
               <w:t>Hangouts</w:t>
             </w:r>
-            <w:proofErr w:type="spellEnd"/>
           </w:p>
         </w:tc>
         <w:tc>
@@ -2050,14 +1986,12 @@
                 <w:rFonts w:ascii="Times New Roman" w:hAnsi="Times New Roman"/>
               </w:rPr>
             </w:pPr>
-            <w:proofErr w:type="spellStart"/>
             <w:r>
               <w:rPr>
                 <w:rFonts w:ascii="Times New Roman" w:hAnsi="Times New Roman"/>
               </w:rPr>
               <w:t>Docker</w:t>
             </w:r>
-            <w:proofErr w:type="spellEnd"/>
           </w:p>
         </w:tc>
         <w:tc>
@@ -2096,21 +2030,7 @@
               <w:rPr>
                 <w:rFonts w:ascii="Times New Roman" w:hAnsi="Times New Roman"/>
               </w:rPr>
-              <w:t xml:space="preserve">Ferramenta para </w:t>
-            </w:r>
-            <w:proofErr w:type="spellStart"/>
-            <w:r>
-              <w:rPr>
-                <w:rFonts w:ascii="Times New Roman" w:hAnsi="Times New Roman"/>
-              </w:rPr>
-              <w:t>containerização</w:t>
-            </w:r>
-            <w:proofErr w:type="spellEnd"/>
-            <w:r>
-              <w:rPr>
-                <w:rFonts w:ascii="Times New Roman" w:hAnsi="Times New Roman"/>
-              </w:rPr>
-              <w:t xml:space="preserve"> da aplicação</w:t>
+              <w:t>Ferramenta para containerização da aplicação</w:t>
             </w:r>
           </w:p>
         </w:tc>
@@ -2132,14 +2052,12 @@
                 <w:rFonts w:ascii="Times New Roman" w:hAnsi="Times New Roman"/>
               </w:rPr>
             </w:pPr>
-            <w:proofErr w:type="spellStart"/>
             <w:r>
               <w:rPr>
                 <w:rFonts w:ascii="Times New Roman" w:hAnsi="Times New Roman"/>
               </w:rPr>
               <w:t>docker-compose</w:t>
             </w:r>
-            <w:proofErr w:type="spellEnd"/>
           </w:p>
         </w:tc>
         <w:tc>
@@ -2266,14 +2184,12 @@
                 <w:rFonts w:ascii="Times New Roman" w:hAnsi="Times New Roman"/>
               </w:rPr>
             </w:pPr>
-            <w:proofErr w:type="spellStart"/>
             <w:r>
               <w:rPr>
                 <w:rFonts w:ascii="Times New Roman" w:hAnsi="Times New Roman"/>
               </w:rPr>
               <w:t>Django</w:t>
             </w:r>
-            <w:proofErr w:type="spellEnd"/>
           </w:p>
         </w:tc>
         <w:tc>
@@ -2325,8 +2241,6 @@
           <w:rFonts w:ascii="Times New Roman" w:hAnsi="Times New Roman"/>
         </w:rPr>
       </w:pPr>
-      <w:bookmarkStart w:id="0" w:name="_GoBack"/>
-      <w:bookmarkEnd w:id="0"/>
     </w:p>
     <w:p>
       <w:pPr>
@@ -2408,11 +2322,11 @@
               <w:pStyle w:val="Subtitulo1111"/>
               <w:jc w:val="center"/>
             </w:pPr>
-            <w:bookmarkStart w:id="1" w:name="_Toc387614661"/>
+            <w:bookmarkStart w:id="0" w:name="_Toc387614661"/>
             <w:r>
               <w:t>Repositório</w:t>
             </w:r>
-            <w:bookmarkEnd w:id="1"/>
+            <w:bookmarkEnd w:id="0"/>
           </w:p>
         </w:tc>
       </w:tr>
@@ -2500,28 +2414,24 @@
                 <w:rFonts w:ascii="Times New Roman" w:hAnsi="Times New Roman"/>
               </w:rPr>
             </w:pPr>
-            <w:proofErr w:type="spellStart"/>
             <w:r>
               <w:rPr>
                 <w:rFonts w:ascii="Times New Roman" w:hAnsi="Times New Roman"/>
               </w:rPr>
               <w:t>victormartinez</w:t>
             </w:r>
-            <w:proofErr w:type="spellEnd"/>
             <w:r>
               <w:rPr>
                 <w:rFonts w:ascii="Times New Roman" w:hAnsi="Times New Roman"/>
               </w:rPr>
               <w:t>/</w:t>
             </w:r>
-            <w:proofErr w:type="spellStart"/>
             <w:r>
               <w:rPr>
                 <w:rFonts w:ascii="Times New Roman" w:hAnsi="Times New Roman"/>
               </w:rPr>
               <w:t>brewday</w:t>
             </w:r>
-            <w:proofErr w:type="spellEnd"/>
           </w:p>
         </w:tc>
       </w:tr>
@@ -2561,19 +2471,11 @@
                 <w:rFonts w:ascii="Times New Roman" w:hAnsi="Times New Roman"/>
               </w:rPr>
             </w:pPr>
-            <w:proofErr w:type="spellStart"/>
-            <w:r>
-              <w:rPr>
-                <w:rFonts w:ascii="Times New Roman" w:hAnsi="Times New Roman"/>
-              </w:rPr>
-              <w:t>GitHub</w:t>
-            </w:r>
-            <w:proofErr w:type="spellEnd"/>
-            <w:r>
-              <w:rPr>
-                <w:rFonts w:ascii="Times New Roman" w:hAnsi="Times New Roman"/>
-              </w:rPr>
-              <w:t xml:space="preserve"> </w:t>
+            <w:r>
+              <w:rPr>
+                <w:rFonts w:ascii="Times New Roman" w:hAnsi="Times New Roman"/>
+              </w:rPr>
+              <w:t xml:space="preserve">GitHub </w:t>
             </w:r>
           </w:p>
         </w:tc>
@@ -2706,23 +2608,8 @@
         <w:rPr>
           <w:rFonts w:ascii="Times New Roman" w:hAnsi="Times New Roman"/>
         </w:rPr>
-        <w:t xml:space="preserve">Esta seção apresenta os padrões utilizados no projeto tais como, identificadores, nomes de arquivos, nomes de </w:t>
-      </w:r>
-      <w:proofErr w:type="spellStart"/>
-      <w:r>
-        <w:rPr>
-          <w:rFonts w:ascii="Times New Roman" w:hAnsi="Times New Roman"/>
-        </w:rPr>
-        <w:t>branches</w:t>
-      </w:r>
-      <w:proofErr w:type="spellEnd"/>
-      <w:r>
-        <w:rPr>
-          <w:rFonts w:ascii="Times New Roman" w:hAnsi="Times New Roman"/>
-        </w:rPr>
-        <w:t xml:space="preserve">, versionamento (sistema, documentos e </w:t>
-      </w:r>
-      <w:proofErr w:type="spellStart"/>
+        <w:t xml:space="preserve">Esta seção apresenta os padrões utilizados no projeto tais como, identificadores, nomes de arquivos, nomes de branches, versionamento (sistema, documentos e </w:t>
+      </w:r>
       <w:r>
         <w:rPr>
           <w:rFonts w:ascii="Times New Roman" w:hAnsi="Times New Roman"/>
@@ -2730,26 +2617,11 @@
         </w:rPr>
         <w:t>baselines</w:t>
       </w:r>
-      <w:proofErr w:type="spellEnd"/>
-      <w:r>
-        <w:rPr>
-          <w:rFonts w:ascii="Times New Roman" w:hAnsi="Times New Roman"/>
-        </w:rPr>
-        <w:t xml:space="preserve">) e composição dos </w:t>
-      </w:r>
-      <w:proofErr w:type="spellStart"/>
-      <w:r>
-        <w:rPr>
-          <w:rFonts w:ascii="Times New Roman" w:hAnsi="Times New Roman"/>
-        </w:rPr>
-        <w:t>CCBs</w:t>
-      </w:r>
-      <w:proofErr w:type="spellEnd"/>
-      <w:r>
-        <w:rPr>
-          <w:rFonts w:ascii="Times New Roman" w:hAnsi="Times New Roman"/>
-        </w:rPr>
-        <w:t>.</w:t>
+      <w:r>
+        <w:rPr>
+          <w:rFonts w:ascii="Times New Roman" w:hAnsi="Times New Roman"/>
+        </w:rPr>
+        <w:t>) e composição dos CCBs.</w:t>
       </w:r>
     </w:p>
     <w:p>
@@ -2773,7 +2645,7 @@
           <w:szCs w:val="24"/>
         </w:rPr>
       </w:pPr>
-      <w:bookmarkStart w:id="2" w:name="_Toc387614667"/>
+      <w:bookmarkStart w:id="1" w:name="_Toc387614667"/>
       <w:r>
         <w:rPr>
           <w:b/>
@@ -2782,7 +2654,7 @@
         </w:rPr>
         <w:t>Identificadores</w:t>
       </w:r>
-      <w:bookmarkEnd w:id="2"/>
+      <w:bookmarkEnd w:id="1"/>
     </w:p>
     <w:p>
       <w:pPr>
@@ -2821,19 +2693,19 @@
         <w:keepNext/>
         <w:jc w:val="center"/>
       </w:pPr>
-      <w:bookmarkStart w:id="3" w:name="_Ref387567954"/>
-      <w:bookmarkStart w:id="4" w:name="_Toc387614709"/>
+      <w:bookmarkStart w:id="2" w:name="_Ref387567954"/>
+      <w:bookmarkStart w:id="3" w:name="_Toc387614709"/>
       <w:r>
         <w:t xml:space="preserve">Tabela </w:t>
       </w:r>
+      <w:bookmarkEnd w:id="2"/>
+      <w:r>
+        <w:t>3.</w:t>
+      </w:r>
+      <w:r>
+        <w:t xml:space="preserve"> Identificadores de documentos do Projeto.</w:t>
+      </w:r>
       <w:bookmarkEnd w:id="3"/>
-      <w:r>
-        <w:t>3.</w:t>
-      </w:r>
-      <w:r>
-        <w:t xml:space="preserve"> Identificadores de documentos do Projeto.</w:t>
-      </w:r>
-      <w:bookmarkEnd w:id="4"/>
     </w:p>
     <w:tbl>
       <w:tblPr>
@@ -2963,14 +2835,12 @@
                 <w:rFonts w:ascii="Times New Roman" w:hAnsi="Times New Roman"/>
               </w:rPr>
             </w:pPr>
-            <w:proofErr w:type="spellStart"/>
             <w:r>
               <w:rPr>
                 <w:rFonts w:ascii="Times New Roman" w:hAnsi="Times New Roman"/>
               </w:rPr>
               <w:t>risk</w:t>
             </w:r>
-            <w:proofErr w:type="spellEnd"/>
           </w:p>
         </w:tc>
         <w:tc>
@@ -3011,14 +2881,12 @@
                 <w:rFonts w:ascii="Times New Roman" w:hAnsi="Times New Roman"/>
               </w:rPr>
             </w:pPr>
-            <w:proofErr w:type="spellStart"/>
             <w:r>
               <w:rPr>
                 <w:rFonts w:ascii="Times New Roman" w:hAnsi="Times New Roman"/>
               </w:rPr>
               <w:t>pm</w:t>
             </w:r>
-            <w:proofErr w:type="spellEnd"/>
           </w:p>
         </w:tc>
         <w:tc>
@@ -3059,14 +2927,12 @@
                 <w:rFonts w:ascii="Times New Roman" w:hAnsi="Times New Roman"/>
               </w:rPr>
             </w:pPr>
-            <w:proofErr w:type="spellStart"/>
             <w:r>
               <w:rPr>
                 <w:rFonts w:ascii="Times New Roman" w:hAnsi="Times New Roman"/>
               </w:rPr>
               <w:t>req</w:t>
             </w:r>
-            <w:proofErr w:type="spellEnd"/>
           </w:p>
         </w:tc>
         <w:tc>
@@ -3107,14 +2973,12 @@
                 <w:rFonts w:ascii="Times New Roman" w:hAnsi="Times New Roman"/>
               </w:rPr>
             </w:pPr>
-            <w:proofErr w:type="spellStart"/>
             <w:r>
               <w:rPr>
                 <w:rFonts w:ascii="Times New Roman" w:hAnsi="Times New Roman"/>
               </w:rPr>
               <w:t>ucs</w:t>
             </w:r>
-            <w:proofErr w:type="spellEnd"/>
           </w:p>
         </w:tc>
         <w:tc>
@@ -3201,14 +3065,12 @@
                 <w:rFonts w:ascii="Times New Roman" w:hAnsi="Times New Roman"/>
               </w:rPr>
             </w:pPr>
-            <w:proofErr w:type="spellStart"/>
             <w:r>
               <w:rPr>
                 <w:rFonts w:ascii="Times New Roman" w:hAnsi="Times New Roman"/>
               </w:rPr>
               <w:t>src</w:t>
             </w:r>
-            <w:proofErr w:type="spellEnd"/>
           </w:p>
         </w:tc>
         <w:tc>
@@ -3249,14 +3111,12 @@
                 <w:rFonts w:ascii="Times New Roman" w:hAnsi="Times New Roman"/>
               </w:rPr>
             </w:pPr>
-            <w:proofErr w:type="spellStart"/>
             <w:r>
               <w:rPr>
                 <w:rFonts w:ascii="Times New Roman" w:hAnsi="Times New Roman"/>
               </w:rPr>
               <w:t>tst</w:t>
             </w:r>
-            <w:proofErr w:type="spellEnd"/>
           </w:p>
         </w:tc>
         <w:tc>
@@ -3276,6 +3136,112 @@
                 <w:rFonts w:ascii="Times New Roman" w:hAnsi="Times New Roman"/>
               </w:rPr>
               <w:t>Projeto de Teste</w:t>
+            </w:r>
+          </w:p>
+        </w:tc>
+      </w:tr>
+      <w:tr>
+        <w:trPr>
+          <w:trHeight w:val="70"/>
+          <w:jc w:val="center"/>
+        </w:trPr>
+        <w:tc>
+          <w:tcPr>
+            <w:tcW w:w="2194" w:type="dxa"/>
+            <w:shd w:val="clear" w:color="auto" w:fill="auto"/>
+          </w:tcPr>
+          <w:p>
+            <w:pPr>
+              <w:jc w:val="center"/>
+              <w:rPr>
+                <w:rFonts w:ascii="Times New Roman" w:hAnsi="Times New Roman"/>
+              </w:rPr>
+            </w:pPr>
+            <w:r>
+              <w:rPr>
+                <w:rFonts w:ascii="Times New Roman" w:hAnsi="Times New Roman"/>
+              </w:rPr>
+              <w:t>dom</w:t>
+            </w:r>
+          </w:p>
+        </w:tc>
+        <w:tc>
+          <w:tcPr>
+            <w:tcW w:w="5798" w:type="dxa"/>
+            <w:shd w:val="clear" w:color="auto" w:fill="auto"/>
+          </w:tcPr>
+          <w:p>
+            <w:pPr>
+              <w:jc w:val="center"/>
+              <w:rPr>
+                <w:rFonts w:ascii="Times New Roman" w:hAnsi="Times New Roman"/>
+              </w:rPr>
+            </w:pPr>
+            <w:r>
+              <w:rPr>
+                <w:rFonts w:ascii="Times New Roman" w:hAnsi="Times New Roman"/>
+              </w:rPr>
+              <w:t>Documento de Análise de Domínio</w:t>
+            </w:r>
+          </w:p>
+        </w:tc>
+      </w:tr>
+      <w:tr>
+        <w:trPr>
+          <w:trHeight w:val="70"/>
+          <w:jc w:val="center"/>
+        </w:trPr>
+        <w:tc>
+          <w:tcPr>
+            <w:tcW w:w="2194" w:type="dxa"/>
+            <w:shd w:val="clear" w:color="auto" w:fill="auto"/>
+          </w:tcPr>
+          <w:p>
+            <w:pPr>
+              <w:jc w:val="center"/>
+              <w:rPr>
+                <w:rFonts w:ascii="Times New Roman" w:hAnsi="Times New Roman"/>
+              </w:rPr>
+            </w:pPr>
+            <w:r>
+              <w:rPr>
+                <w:rFonts w:ascii="Times New Roman" w:hAnsi="Times New Roman"/>
+              </w:rPr>
+              <w:t>ent</w:t>
+            </w:r>
+          </w:p>
+        </w:tc>
+        <w:tc>
+          <w:tcPr>
+            <w:tcW w:w="5798" w:type="dxa"/>
+            <w:shd w:val="clear" w:color="auto" w:fill="auto"/>
+          </w:tcPr>
+          <w:p>
+            <w:pPr>
+              <w:jc w:val="center"/>
+              <w:rPr>
+                <w:rFonts w:ascii="Times New Roman" w:hAnsi="Times New Roman"/>
+              </w:rPr>
+            </w:pPr>
+            <w:r>
+              <w:rPr>
+                <w:rFonts w:ascii="Times New Roman" w:hAnsi="Times New Roman"/>
+              </w:rPr>
+              <w:t xml:space="preserve">Documento de </w:t>
+            </w:r>
+            <w:r>
+              <w:rPr>
+                <w:rFonts w:ascii="Times New Roman" w:hAnsi="Times New Roman"/>
+              </w:rPr>
+              <w:t>Entrevistas com U</w:t>
+            </w:r>
+            <w:bookmarkStart w:id="4" w:name="_GoBack"/>
+            <w:bookmarkEnd w:id="4"/>
+            <w:r>
+              <w:rPr>
+                <w:rFonts w:ascii="Times New Roman" w:hAnsi="Times New Roman"/>
+              </w:rPr>
+              <w:t>suários</w:t>
             </w:r>
           </w:p>
         </w:tc>
@@ -3334,21 +3300,7 @@
         <w:rPr>
           <w:rFonts w:ascii="Times New Roman" w:hAnsi="Times New Roman"/>
         </w:rPr>
-        <w:t xml:space="preserve">As seções seguintes descrevem o padrão de nomenclatura dos documentos, </w:t>
-      </w:r>
-      <w:proofErr w:type="spellStart"/>
-      <w:r>
-        <w:rPr>
-          <w:rFonts w:ascii="Times New Roman" w:hAnsi="Times New Roman"/>
-        </w:rPr>
-        <w:t>baselines</w:t>
-      </w:r>
-      <w:proofErr w:type="spellEnd"/>
-      <w:r>
-        <w:rPr>
-          <w:rFonts w:ascii="Times New Roman" w:hAnsi="Times New Roman"/>
-        </w:rPr>
-        <w:t xml:space="preserve"> e releases do projeto. A regra geral de nomenclatura definida pelo documento SCM do projeto, estabelece que todos os caracteres dos nomes dos artefatos devem utilizar </w:t>
+        <w:t xml:space="preserve">As seções seguintes descrevem o padrão de nomenclatura dos documentos, baselines e releases do projeto. A regra geral de nomenclatura definida pelo documento SCM do projeto, estabelece que todos os caracteres dos nomes dos artefatos devem utilizar </w:t>
       </w:r>
       <w:r>
         <w:rPr>
@@ -3424,11 +3376,9 @@
       <w:r>
         <w:t>ID_PROJETO &gt;: é o identificador do projeto (</w:t>
       </w:r>
-      <w:proofErr w:type="spellStart"/>
       <w:r>
         <w:t>brewday</w:t>
       </w:r>
-      <w:proofErr w:type="spellEnd"/>
       <w:r>
         <w:t>);</w:t>
       </w:r>
@@ -3478,19 +3428,15 @@
           <w:numId w:val="4"/>
         </w:numPr>
       </w:pPr>
-      <w:proofErr w:type="spellStart"/>
-      <w:proofErr w:type="gramStart"/>
       <w:r>
         <w:t>brewday</w:t>
       </w:r>
-      <w:proofErr w:type="gramEnd"/>
       <w:r>
         <w:t>-</w:t>
       </w:r>
       <w:r>
         <w:t>req</w:t>
       </w:r>
-      <w:proofErr w:type="spellEnd"/>
       <w:r>
         <w:t xml:space="preserve">: representa o documento de requisitos </w:t>
       </w:r>
@@ -3509,13 +3455,9 @@
           <w:numId w:val="4"/>
         </w:numPr>
       </w:pPr>
-      <w:proofErr w:type="spellStart"/>
-      <w:proofErr w:type="gramStart"/>
       <w:r>
         <w:t>brewday</w:t>
       </w:r>
-      <w:proofErr w:type="spellEnd"/>
-      <w:proofErr w:type="gramEnd"/>
       <w:r>
         <w:t>-das</w:t>
       </w:r>
@@ -3634,24 +3576,13 @@
         <w:t>O padrão definido</w:t>
       </w:r>
       <w:r>
-        <w:t xml:space="preserve"> para o versionamento </w:t>
-      </w:r>
-      <w:proofErr w:type="gramStart"/>
-      <w:r>
-        <w:t xml:space="preserve">das </w:t>
+        <w:t xml:space="preserve"> para o versionamento das </w:t>
       </w:r>
       <w:r>
         <w:rPr>
           <w:i/>
         </w:rPr>
-        <w:t>releases</w:t>
-      </w:r>
-      <w:proofErr w:type="gramEnd"/>
-      <w:r>
-        <w:rPr>
-          <w:i/>
-        </w:rPr>
-        <w:t xml:space="preserve"> </w:t>
+        <w:t xml:space="preserve">releases </w:t>
       </w:r>
       <w:r>
         <w:t xml:space="preserve">segue a sintaxe &lt;AA&gt;-&lt;BB&gt;-&lt;CC&gt;, onde: </w:t>
@@ -3666,11 +3597,7 @@
         </w:numPr>
       </w:pPr>
       <w:r>
-        <w:t xml:space="preserve">&lt;AA&gt;: número </w:t>
-      </w:r>
-      <w:proofErr w:type="gramStart"/>
-      <w:r>
-        <w:t xml:space="preserve">da </w:t>
+        <w:t xml:space="preserve">&lt;AA&gt;: número da </w:t>
       </w:r>
       <w:r>
         <w:rPr>
@@ -3678,7 +3605,6 @@
         </w:rPr>
         <w:t>release</w:t>
       </w:r>
-      <w:proofErr w:type="gramEnd"/>
       <w:r>
         <w:t xml:space="preserve">. Versão do software a ser entregue ao cliente com modificações substanciais nos requisitos do sistema. Este número representa o número da iteração do </w:t>
       </w:r>
@@ -3749,15 +3675,7 @@
         <w:t>release</w:t>
       </w:r>
       <w:r>
-        <w:t xml:space="preserve"> &lt;AA</w:t>
-      </w:r>
-      <w:proofErr w:type="gramStart"/>
-      <w:r>
-        <w:t>&gt;.&lt;</w:t>
-      </w:r>
-      <w:proofErr w:type="gramEnd"/>
-      <w:r>
-        <w:t xml:space="preserve">BB&gt;. Inicia-se este campo com o valor “00” e volta a este valor quando &lt;AA&gt; ou &lt;BB&gt; é alterado. Este campo só deve ser incrementado depois do primeiro </w:t>
+        <w:t xml:space="preserve"> &lt;AA&gt;.&lt;BB&gt;. Inicia-se este campo com o valor “00” e volta a este valor quando &lt;AA&gt; ou &lt;BB&gt; é alterado. Este campo só deve ser incrementado depois do primeiro </w:t>
       </w:r>
       <w:r>
         <w:rPr>
@@ -3801,11 +3719,7 @@
         <w:t>01.00.00</w:t>
       </w:r>
       <w:r>
-        <w:t xml:space="preserve">: </w:t>
-      </w:r>
-      <w:proofErr w:type="gramStart"/>
-      <w:r>
-        <w:t xml:space="preserve">primeira </w:t>
+        <w:t xml:space="preserve">: primeira </w:t>
       </w:r>
       <w:r>
         <w:rPr>
@@ -3813,7 +3727,6 @@
         </w:rPr>
         <w:t>release</w:t>
       </w:r>
-      <w:proofErr w:type="gramEnd"/>
       <w:r>
         <w:rPr>
           <w:i/>
@@ -3839,24 +3752,13 @@
         <w:t>01.01.00</w:t>
       </w:r>
       <w:r>
-        <w:t xml:space="preserve">: </w:t>
-      </w:r>
-      <w:proofErr w:type="gramStart"/>
-      <w:r>
-        <w:t xml:space="preserve">primeira </w:t>
+        <w:t xml:space="preserve">: primeira </w:t>
       </w:r>
       <w:r>
         <w:rPr>
           <w:i/>
         </w:rPr>
-        <w:t>release</w:t>
-      </w:r>
-      <w:proofErr w:type="gramEnd"/>
-      <w:r>
-        <w:rPr>
-          <w:i/>
-        </w:rPr>
-        <w:t xml:space="preserve"> </w:t>
+        <w:t xml:space="preserve">release </w:t>
       </w:r>
       <w:r>
         <w:t>do sistema, com funcionalidades adicionadas posteriormente;</w:t>
@@ -3880,24 +3782,13 @@
         <w:t>:</w:t>
       </w:r>
       <w:r>
-        <w:t xml:space="preserve"> </w:t>
-      </w:r>
-      <w:proofErr w:type="gramStart"/>
-      <w:r>
-        <w:t xml:space="preserve">primeira </w:t>
+        <w:t xml:space="preserve"> primeira </w:t>
       </w:r>
       <w:r>
         <w:rPr>
           <w:i/>
         </w:rPr>
-        <w:t>release</w:t>
-      </w:r>
-      <w:proofErr w:type="gramEnd"/>
-      <w:r>
-        <w:rPr>
-          <w:i/>
-        </w:rPr>
-        <w:t xml:space="preserve"> </w:t>
+        <w:t xml:space="preserve">release </w:t>
       </w:r>
       <w:r>
         <w:t>do sistema, com funcionalidades adicionadas posteriormente que retornou para o desenvolvimento para correção de erros.</w:t>
@@ -4148,7 +4039,7 @@
         <w:sz w:val="22"/>
         <w:szCs w:val="22"/>
       </w:rPr>
-      <w:t>3</w:t>
+      <w:t>4</w:t>
     </w:r>
     <w:r>
       <w:rPr>
@@ -4204,23 +4095,13 @@
         <w:szCs w:val="20"/>
       </w:rPr>
     </w:pPr>
-    <w:proofErr w:type="spellStart"/>
     <w:r>
       <w:rPr>
         <w:rFonts w:ascii="Arial" w:hAnsi="Arial" w:cs="Arial"/>
         <w:sz w:val="20"/>
         <w:szCs w:val="20"/>
       </w:rPr>
-      <w:t>BrewDay</w:t>
-    </w:r>
-    <w:proofErr w:type="spellEnd"/>
-    <w:r>
-      <w:rPr>
-        <w:rFonts w:ascii="Arial" w:hAnsi="Arial" w:cs="Arial"/>
-        <w:sz w:val="20"/>
-        <w:szCs w:val="20"/>
-      </w:rPr>
-      <w:t>!</w:t>
+      <w:t>BrewDay!</w:t>
     </w:r>
   </w:p>
 </w:hdr>

</xml_diff>